<commit_message>
them file bao cao.pdf, slide, phieu dang ki do an
</commit_message>
<xml_diff>
--- a/BAO CAO DO AN PYTHON.docx
+++ b/BAO CAO DO AN PYTHON.docx
@@ -699,6 +699,1439 @@
         </w:rPr>
       </w:pPr>
     </w:p>
+    <w:sdt>
+      <w:sdtPr>
+        <w:rPr>
+          <w:rFonts w:asciiTheme="minorHAnsi" w:eastAsiaTheme="minorEastAsia" w:hAnsiTheme="minorHAnsi" w:cstheme="minorBidi"/>
+          <w:color w:val="auto"/>
+          <w:sz w:val="22"/>
+          <w:szCs w:val="22"/>
+          <w:lang w:val="vi-VN" w:eastAsia="ja-JP"/>
+        </w:rPr>
+        <w:id w:val="-1426875262"/>
+        <w:docPartObj>
+          <w:docPartGallery w:val="Table of Contents"/>
+          <w:docPartUnique/>
+        </w:docPartObj>
+      </w:sdtPr>
+      <w:sdtEndPr>
+        <w:rPr>
+          <w:b/>
+          <w:bCs/>
+          <w:noProof/>
+        </w:rPr>
+      </w:sdtEndPr>
+      <w:sdtContent>
+        <w:p>
+          <w:pPr>
+            <w:pStyle w:val="TOCHeading"/>
+          </w:pPr>
+        </w:p>
+        <w:p>
+          <w:pPr>
+            <w:pStyle w:val="TOC1"/>
+            <w:tabs>
+              <w:tab w:val="right" w:leader="dot" w:pos="9350"/>
+            </w:tabs>
+            <w:rPr>
+              <w:noProof/>
+              <w:lang w:val="en-US"/>
+            </w:rPr>
+          </w:pPr>
+          <w:r>
+            <w:fldChar w:fldCharType="begin"/>
+          </w:r>
+          <w:r>
+            <w:instrText xml:space="preserve"> TOC \o "1-3" \h \z \u </w:instrText>
+          </w:r>
+          <w:r>
+            <w:fldChar w:fldCharType="separate"/>
+          </w:r>
+          <w:hyperlink w:anchor="_Toc103779932" w:history="1">
+            <w:r>
+              <w:rPr>
+                <w:rStyle w:val="Hyperlink"/>
+                <w:rFonts w:ascii="Times New Roman" w:hAnsi="Times New Roman" w:cs="Times New Roman"/>
+                <w:b/>
+                <w:bCs/>
+                <w:noProof/>
+                <w:lang w:val="en-US"/>
+              </w:rPr>
+              <w:t>Chương 1. GIỚI THIỆU</w:t>
+            </w:r>
+            <w:r>
+              <w:rPr>
+                <w:noProof/>
+                <w:webHidden/>
+              </w:rPr>
+              <w:tab/>
+            </w:r>
+            <w:r>
+              <w:rPr>
+                <w:noProof/>
+                <w:webHidden/>
+              </w:rPr>
+              <w:fldChar w:fldCharType="begin"/>
+            </w:r>
+            <w:r>
+              <w:rPr>
+                <w:noProof/>
+                <w:webHidden/>
+              </w:rPr>
+              <w:instrText xml:space="preserve"> PAGEREF _Toc103779932 \h </w:instrText>
+            </w:r>
+            <w:r>
+              <w:rPr>
+                <w:noProof/>
+                <w:webHidden/>
+              </w:rPr>
+            </w:r>
+            <w:r>
+              <w:rPr>
+                <w:noProof/>
+                <w:webHidden/>
+              </w:rPr>
+              <w:fldChar w:fldCharType="separate"/>
+            </w:r>
+            <w:r>
+              <w:rPr>
+                <w:noProof/>
+                <w:webHidden/>
+              </w:rPr>
+              <w:t>3</w:t>
+            </w:r>
+            <w:r>
+              <w:rPr>
+                <w:noProof/>
+                <w:webHidden/>
+              </w:rPr>
+              <w:fldChar w:fldCharType="end"/>
+            </w:r>
+          </w:hyperlink>
+        </w:p>
+        <w:p>
+          <w:pPr>
+            <w:pStyle w:val="TOC1"/>
+            <w:tabs>
+              <w:tab w:val="right" w:leader="dot" w:pos="9350"/>
+            </w:tabs>
+            <w:rPr>
+              <w:noProof/>
+              <w:lang w:val="en-US"/>
+            </w:rPr>
+          </w:pPr>
+          <w:hyperlink w:anchor="_Toc103779933" w:history="1">
+            <w:r>
+              <w:rPr>
+                <w:rStyle w:val="Hyperlink"/>
+                <w:rFonts w:ascii="Times New Roman" w:hAnsi="Times New Roman" w:cs="Times New Roman"/>
+                <w:b/>
+                <w:bCs/>
+                <w:noProof/>
+                <w:lang w:val="en-US"/>
+              </w:rPr>
+              <w:t>Chương 2. Nội dung</w:t>
+            </w:r>
+            <w:r>
+              <w:rPr>
+                <w:noProof/>
+                <w:webHidden/>
+              </w:rPr>
+              <w:tab/>
+            </w:r>
+            <w:r>
+              <w:rPr>
+                <w:noProof/>
+                <w:webHidden/>
+              </w:rPr>
+              <w:fldChar w:fldCharType="begin"/>
+            </w:r>
+            <w:r>
+              <w:rPr>
+                <w:noProof/>
+                <w:webHidden/>
+              </w:rPr>
+              <w:instrText xml:space="preserve"> PAGEREF _Toc103779933 \h </w:instrText>
+            </w:r>
+            <w:r>
+              <w:rPr>
+                <w:noProof/>
+                <w:webHidden/>
+              </w:rPr>
+            </w:r>
+            <w:r>
+              <w:rPr>
+                <w:noProof/>
+                <w:webHidden/>
+              </w:rPr>
+              <w:fldChar w:fldCharType="separate"/>
+            </w:r>
+            <w:r>
+              <w:rPr>
+                <w:noProof/>
+                <w:webHidden/>
+              </w:rPr>
+              <w:t>4</w:t>
+            </w:r>
+            <w:r>
+              <w:rPr>
+                <w:noProof/>
+                <w:webHidden/>
+              </w:rPr>
+              <w:fldChar w:fldCharType="end"/>
+            </w:r>
+          </w:hyperlink>
+        </w:p>
+        <w:p>
+          <w:pPr>
+            <w:pStyle w:val="TOC2"/>
+            <w:tabs>
+              <w:tab w:val="right" w:leader="dot" w:pos="9350"/>
+            </w:tabs>
+            <w:rPr>
+              <w:noProof/>
+              <w:lang w:val="en-US"/>
+            </w:rPr>
+          </w:pPr>
+          <w:hyperlink w:anchor="_Toc103779934" w:history="1">
+            <w:r>
+              <w:rPr>
+                <w:rStyle w:val="Hyperlink"/>
+                <w:rFonts w:ascii="Times New Roman" w:hAnsi="Times New Roman" w:cs="Times New Roman"/>
+                <w:b/>
+                <w:bCs/>
+                <w:noProof/>
+                <w:lang w:val="en-US"/>
+              </w:rPr>
+              <w:t>2.1 Các vấn đề dược đặt ra</w:t>
+            </w:r>
+            <w:r>
+              <w:rPr>
+                <w:noProof/>
+                <w:webHidden/>
+              </w:rPr>
+              <w:tab/>
+            </w:r>
+            <w:r>
+              <w:rPr>
+                <w:noProof/>
+                <w:webHidden/>
+              </w:rPr>
+              <w:fldChar w:fldCharType="begin"/>
+            </w:r>
+            <w:r>
+              <w:rPr>
+                <w:noProof/>
+                <w:webHidden/>
+              </w:rPr>
+              <w:instrText xml:space="preserve"> PAGEREF _Toc103779934 \h </w:instrText>
+            </w:r>
+            <w:r>
+              <w:rPr>
+                <w:noProof/>
+                <w:webHidden/>
+              </w:rPr>
+            </w:r>
+            <w:r>
+              <w:rPr>
+                <w:noProof/>
+                <w:webHidden/>
+              </w:rPr>
+              <w:fldChar w:fldCharType="separate"/>
+            </w:r>
+            <w:r>
+              <w:rPr>
+                <w:noProof/>
+                <w:webHidden/>
+              </w:rPr>
+              <w:t>4</w:t>
+            </w:r>
+            <w:r>
+              <w:rPr>
+                <w:noProof/>
+                <w:webHidden/>
+              </w:rPr>
+              <w:fldChar w:fldCharType="end"/>
+            </w:r>
+          </w:hyperlink>
+        </w:p>
+        <w:p>
+          <w:pPr>
+            <w:pStyle w:val="TOC3"/>
+            <w:tabs>
+              <w:tab w:val="right" w:leader="dot" w:pos="9350"/>
+            </w:tabs>
+            <w:rPr>
+              <w:noProof/>
+              <w:lang w:val="en-US"/>
+            </w:rPr>
+          </w:pPr>
+          <w:hyperlink w:anchor="_Toc103779935" w:history="1">
+            <w:r>
+              <w:rPr>
+                <w:rStyle w:val="Hyperlink"/>
+                <w:rFonts w:ascii="Times New Roman" w:hAnsi="Times New Roman" w:cs="Times New Roman"/>
+                <w:b/>
+                <w:bCs/>
+                <w:noProof/>
+                <w:lang w:val="en-US"/>
+              </w:rPr>
+              <w:t>2.1.1 Yêu cầu</w:t>
+            </w:r>
+            <w:r>
+              <w:rPr>
+                <w:noProof/>
+                <w:webHidden/>
+              </w:rPr>
+              <w:tab/>
+            </w:r>
+            <w:r>
+              <w:rPr>
+                <w:noProof/>
+                <w:webHidden/>
+              </w:rPr>
+              <w:fldChar w:fldCharType="begin"/>
+            </w:r>
+            <w:r>
+              <w:rPr>
+                <w:noProof/>
+                <w:webHidden/>
+              </w:rPr>
+              <w:instrText xml:space="preserve"> PAGEREF _Toc103779935 \h </w:instrText>
+            </w:r>
+            <w:r>
+              <w:rPr>
+                <w:noProof/>
+                <w:webHidden/>
+              </w:rPr>
+            </w:r>
+            <w:r>
+              <w:rPr>
+                <w:noProof/>
+                <w:webHidden/>
+              </w:rPr>
+              <w:fldChar w:fldCharType="separate"/>
+            </w:r>
+            <w:r>
+              <w:rPr>
+                <w:noProof/>
+                <w:webHidden/>
+              </w:rPr>
+              <w:t>4</w:t>
+            </w:r>
+            <w:r>
+              <w:rPr>
+                <w:noProof/>
+                <w:webHidden/>
+              </w:rPr>
+              <w:fldChar w:fldCharType="end"/>
+            </w:r>
+          </w:hyperlink>
+        </w:p>
+        <w:p>
+          <w:pPr>
+            <w:pStyle w:val="TOC3"/>
+            <w:tabs>
+              <w:tab w:val="right" w:leader="dot" w:pos="9350"/>
+            </w:tabs>
+            <w:rPr>
+              <w:noProof/>
+              <w:lang w:val="en-US"/>
+            </w:rPr>
+          </w:pPr>
+          <w:hyperlink w:anchor="_Toc103779936" w:history="1">
+            <w:r>
+              <w:rPr>
+                <w:rStyle w:val="Hyperlink"/>
+                <w:rFonts w:ascii="Times New Roman" w:hAnsi="Times New Roman" w:cs="Times New Roman"/>
+                <w:b/>
+                <w:bCs/>
+                <w:noProof/>
+                <w:lang w:val="en-US"/>
+              </w:rPr>
+              <w:t>2.1.2 Ý tưởng ban đầu</w:t>
+            </w:r>
+            <w:r>
+              <w:rPr>
+                <w:noProof/>
+                <w:webHidden/>
+              </w:rPr>
+              <w:tab/>
+            </w:r>
+            <w:r>
+              <w:rPr>
+                <w:noProof/>
+                <w:webHidden/>
+              </w:rPr>
+              <w:fldChar w:fldCharType="begin"/>
+            </w:r>
+            <w:r>
+              <w:rPr>
+                <w:noProof/>
+                <w:webHidden/>
+              </w:rPr>
+              <w:instrText xml:space="preserve"> PAGEREF _Toc103779936 \h </w:instrText>
+            </w:r>
+            <w:r>
+              <w:rPr>
+                <w:noProof/>
+                <w:webHidden/>
+              </w:rPr>
+            </w:r>
+            <w:r>
+              <w:rPr>
+                <w:noProof/>
+                <w:webHidden/>
+              </w:rPr>
+              <w:fldChar w:fldCharType="separate"/>
+            </w:r>
+            <w:r>
+              <w:rPr>
+                <w:noProof/>
+                <w:webHidden/>
+              </w:rPr>
+              <w:t>4</w:t>
+            </w:r>
+            <w:r>
+              <w:rPr>
+                <w:noProof/>
+                <w:webHidden/>
+              </w:rPr>
+              <w:fldChar w:fldCharType="end"/>
+            </w:r>
+          </w:hyperlink>
+        </w:p>
+        <w:p>
+          <w:pPr>
+            <w:pStyle w:val="TOC3"/>
+            <w:tabs>
+              <w:tab w:val="right" w:leader="dot" w:pos="9350"/>
+            </w:tabs>
+            <w:rPr>
+              <w:noProof/>
+              <w:lang w:val="en-US"/>
+            </w:rPr>
+          </w:pPr>
+          <w:hyperlink w:anchor="_Toc103779937" w:history="1">
+            <w:r>
+              <w:rPr>
+                <w:rStyle w:val="Hyperlink"/>
+                <w:rFonts w:ascii="Times New Roman" w:hAnsi="Times New Roman" w:cs="Times New Roman"/>
+                <w:b/>
+                <w:bCs/>
+                <w:noProof/>
+                <w:lang w:val="en-US"/>
+              </w:rPr>
+              <w:t>2.1.3 Mô tả trò chơi và quá trình tiếp cận</w:t>
+            </w:r>
+            <w:r>
+              <w:rPr>
+                <w:noProof/>
+                <w:webHidden/>
+              </w:rPr>
+              <w:tab/>
+            </w:r>
+            <w:r>
+              <w:rPr>
+                <w:noProof/>
+                <w:webHidden/>
+              </w:rPr>
+              <w:fldChar w:fldCharType="begin"/>
+            </w:r>
+            <w:r>
+              <w:rPr>
+                <w:noProof/>
+                <w:webHidden/>
+              </w:rPr>
+              <w:instrText xml:space="preserve"> PAGEREF _Toc103779937 \h </w:instrText>
+            </w:r>
+            <w:r>
+              <w:rPr>
+                <w:noProof/>
+                <w:webHidden/>
+              </w:rPr>
+            </w:r>
+            <w:r>
+              <w:rPr>
+                <w:noProof/>
+                <w:webHidden/>
+              </w:rPr>
+              <w:fldChar w:fldCharType="separate"/>
+            </w:r>
+            <w:r>
+              <w:rPr>
+                <w:noProof/>
+                <w:webHidden/>
+              </w:rPr>
+              <w:t>4</w:t>
+            </w:r>
+            <w:r>
+              <w:rPr>
+                <w:noProof/>
+                <w:webHidden/>
+              </w:rPr>
+              <w:fldChar w:fldCharType="end"/>
+            </w:r>
+          </w:hyperlink>
+        </w:p>
+        <w:p>
+          <w:pPr>
+            <w:pStyle w:val="TOC3"/>
+            <w:tabs>
+              <w:tab w:val="right" w:leader="dot" w:pos="9350"/>
+            </w:tabs>
+            <w:rPr>
+              <w:noProof/>
+              <w:lang w:val="en-US"/>
+            </w:rPr>
+          </w:pPr>
+          <w:hyperlink w:anchor="_Toc103779938" w:history="1">
+            <w:r>
+              <w:rPr>
+                <w:rStyle w:val="Hyperlink"/>
+                <w:rFonts w:ascii="Times New Roman" w:hAnsi="Times New Roman" w:cs="Times New Roman"/>
+                <w:b/>
+                <w:bCs/>
+                <w:noProof/>
+                <w:lang w:val="en-US"/>
+              </w:rPr>
+              <w:t>2.1.4 Mục tiêu đặt ra</w:t>
+            </w:r>
+            <w:r>
+              <w:rPr>
+                <w:noProof/>
+                <w:webHidden/>
+              </w:rPr>
+              <w:tab/>
+            </w:r>
+            <w:r>
+              <w:rPr>
+                <w:noProof/>
+                <w:webHidden/>
+              </w:rPr>
+              <w:fldChar w:fldCharType="begin"/>
+            </w:r>
+            <w:r>
+              <w:rPr>
+                <w:noProof/>
+                <w:webHidden/>
+              </w:rPr>
+              <w:instrText xml:space="preserve"> PAGEREF _Toc103779938 \h </w:instrText>
+            </w:r>
+            <w:r>
+              <w:rPr>
+                <w:noProof/>
+                <w:webHidden/>
+              </w:rPr>
+            </w:r>
+            <w:r>
+              <w:rPr>
+                <w:noProof/>
+                <w:webHidden/>
+              </w:rPr>
+              <w:fldChar w:fldCharType="separate"/>
+            </w:r>
+            <w:r>
+              <w:rPr>
+                <w:noProof/>
+                <w:webHidden/>
+              </w:rPr>
+              <w:t>4</w:t>
+            </w:r>
+            <w:r>
+              <w:rPr>
+                <w:noProof/>
+                <w:webHidden/>
+              </w:rPr>
+              <w:fldChar w:fldCharType="end"/>
+            </w:r>
+          </w:hyperlink>
+        </w:p>
+        <w:p>
+          <w:pPr>
+            <w:pStyle w:val="TOC2"/>
+            <w:tabs>
+              <w:tab w:val="right" w:leader="dot" w:pos="9350"/>
+            </w:tabs>
+            <w:rPr>
+              <w:noProof/>
+              <w:lang w:val="en-US"/>
+            </w:rPr>
+          </w:pPr>
+          <w:hyperlink w:anchor="_Toc103779939" w:history="1">
+            <w:r>
+              <w:rPr>
+                <w:rStyle w:val="Hyperlink"/>
+                <w:rFonts w:ascii="Times New Roman" w:hAnsi="Times New Roman" w:cs="Times New Roman"/>
+                <w:b/>
+                <w:bCs/>
+                <w:noProof/>
+                <w:lang w:val="en-US"/>
+              </w:rPr>
+              <w:t>2.2 Phân tích và thiết kế</w:t>
+            </w:r>
+            <w:r>
+              <w:rPr>
+                <w:noProof/>
+                <w:webHidden/>
+              </w:rPr>
+              <w:tab/>
+            </w:r>
+            <w:r>
+              <w:rPr>
+                <w:noProof/>
+                <w:webHidden/>
+              </w:rPr>
+              <w:fldChar w:fldCharType="begin"/>
+            </w:r>
+            <w:r>
+              <w:rPr>
+                <w:noProof/>
+                <w:webHidden/>
+              </w:rPr>
+              <w:instrText xml:space="preserve"> PAGEREF _Toc103779939 \h </w:instrText>
+            </w:r>
+            <w:r>
+              <w:rPr>
+                <w:noProof/>
+                <w:webHidden/>
+              </w:rPr>
+            </w:r>
+            <w:r>
+              <w:rPr>
+                <w:noProof/>
+                <w:webHidden/>
+              </w:rPr>
+              <w:fldChar w:fldCharType="separate"/>
+            </w:r>
+            <w:r>
+              <w:rPr>
+                <w:noProof/>
+                <w:webHidden/>
+              </w:rPr>
+              <w:t>4</w:t>
+            </w:r>
+            <w:r>
+              <w:rPr>
+                <w:noProof/>
+                <w:webHidden/>
+              </w:rPr>
+              <w:fldChar w:fldCharType="end"/>
+            </w:r>
+          </w:hyperlink>
+        </w:p>
+        <w:p>
+          <w:pPr>
+            <w:pStyle w:val="TOC2"/>
+            <w:tabs>
+              <w:tab w:val="right" w:leader="dot" w:pos="9350"/>
+            </w:tabs>
+            <w:rPr>
+              <w:noProof/>
+              <w:lang w:val="en-US"/>
+            </w:rPr>
+          </w:pPr>
+          <w:hyperlink w:anchor="_Toc103779940" w:history="1">
+            <w:r>
+              <w:rPr>
+                <w:rStyle w:val="Hyperlink"/>
+                <w:rFonts w:ascii="Times New Roman" w:hAnsi="Times New Roman" w:cs="Times New Roman"/>
+                <w:b/>
+                <w:bCs/>
+                <w:noProof/>
+                <w:lang w:val="en-US"/>
+              </w:rPr>
+              <w:t>2.2.1 Giao diện và menu</w:t>
+            </w:r>
+            <w:r>
+              <w:rPr>
+                <w:noProof/>
+                <w:webHidden/>
+              </w:rPr>
+              <w:tab/>
+            </w:r>
+            <w:r>
+              <w:rPr>
+                <w:noProof/>
+                <w:webHidden/>
+              </w:rPr>
+              <w:fldChar w:fldCharType="begin"/>
+            </w:r>
+            <w:r>
+              <w:rPr>
+                <w:noProof/>
+                <w:webHidden/>
+              </w:rPr>
+              <w:instrText xml:space="preserve"> PAGEREF _Toc103779940 \h </w:instrText>
+            </w:r>
+            <w:r>
+              <w:rPr>
+                <w:noProof/>
+                <w:webHidden/>
+              </w:rPr>
+            </w:r>
+            <w:r>
+              <w:rPr>
+                <w:noProof/>
+                <w:webHidden/>
+              </w:rPr>
+              <w:fldChar w:fldCharType="separate"/>
+            </w:r>
+            <w:r>
+              <w:rPr>
+                <w:noProof/>
+                <w:webHidden/>
+              </w:rPr>
+              <w:t>4</w:t>
+            </w:r>
+            <w:r>
+              <w:rPr>
+                <w:noProof/>
+                <w:webHidden/>
+              </w:rPr>
+              <w:fldChar w:fldCharType="end"/>
+            </w:r>
+          </w:hyperlink>
+        </w:p>
+        <w:p>
+          <w:pPr>
+            <w:pStyle w:val="TOC3"/>
+            <w:tabs>
+              <w:tab w:val="right" w:leader="dot" w:pos="9350"/>
+            </w:tabs>
+            <w:rPr>
+              <w:noProof/>
+              <w:lang w:val="en-US"/>
+            </w:rPr>
+          </w:pPr>
+          <w:hyperlink w:anchor="_Toc103779941" w:history="1">
+            <w:r>
+              <w:rPr>
+                <w:rStyle w:val="Hyperlink"/>
+                <w:rFonts w:ascii="Times New Roman" w:hAnsi="Times New Roman" w:cs="Times New Roman"/>
+                <w:b/>
+                <w:bCs/>
+                <w:noProof/>
+                <w:lang w:val="en-US"/>
+              </w:rPr>
+              <w:t>2.2.2 Thiết kế giao diện</w:t>
+            </w:r>
+            <w:r>
+              <w:rPr>
+                <w:noProof/>
+                <w:webHidden/>
+              </w:rPr>
+              <w:tab/>
+            </w:r>
+            <w:r>
+              <w:rPr>
+                <w:noProof/>
+                <w:webHidden/>
+              </w:rPr>
+              <w:fldChar w:fldCharType="begin"/>
+            </w:r>
+            <w:r>
+              <w:rPr>
+                <w:noProof/>
+                <w:webHidden/>
+              </w:rPr>
+              <w:instrText xml:space="preserve"> PAGEREF _Toc103779941 \h </w:instrText>
+            </w:r>
+            <w:r>
+              <w:rPr>
+                <w:noProof/>
+                <w:webHidden/>
+              </w:rPr>
+            </w:r>
+            <w:r>
+              <w:rPr>
+                <w:noProof/>
+                <w:webHidden/>
+              </w:rPr>
+              <w:fldChar w:fldCharType="separate"/>
+            </w:r>
+            <w:r>
+              <w:rPr>
+                <w:noProof/>
+                <w:webHidden/>
+              </w:rPr>
+              <w:t>5</w:t>
+            </w:r>
+            <w:r>
+              <w:rPr>
+                <w:noProof/>
+                <w:webHidden/>
+              </w:rPr>
+              <w:fldChar w:fldCharType="end"/>
+            </w:r>
+          </w:hyperlink>
+        </w:p>
+        <w:p>
+          <w:pPr>
+            <w:pStyle w:val="TOC3"/>
+            <w:tabs>
+              <w:tab w:val="right" w:leader="dot" w:pos="9350"/>
+            </w:tabs>
+            <w:rPr>
+              <w:noProof/>
+              <w:lang w:val="en-US"/>
+            </w:rPr>
+          </w:pPr>
+          <w:hyperlink w:anchor="_Toc103779942" w:history="1">
+            <w:r>
+              <w:rPr>
+                <w:rStyle w:val="Hyperlink"/>
+                <w:rFonts w:ascii="Times New Roman" w:hAnsi="Times New Roman" w:cs="Times New Roman"/>
+                <w:b/>
+                <w:bCs/>
+                <w:noProof/>
+              </w:rPr>
+              <w:t>2.2.3 Sơ đồ giao diện trò chơi</w:t>
+            </w:r>
+            <w:r>
+              <w:rPr>
+                <w:noProof/>
+                <w:webHidden/>
+              </w:rPr>
+              <w:tab/>
+            </w:r>
+            <w:r>
+              <w:rPr>
+                <w:noProof/>
+                <w:webHidden/>
+              </w:rPr>
+              <w:fldChar w:fldCharType="begin"/>
+            </w:r>
+            <w:r>
+              <w:rPr>
+                <w:noProof/>
+                <w:webHidden/>
+              </w:rPr>
+              <w:instrText xml:space="preserve"> PAGEREF _Toc103779942 \h </w:instrText>
+            </w:r>
+            <w:r>
+              <w:rPr>
+                <w:noProof/>
+                <w:webHidden/>
+              </w:rPr>
+            </w:r>
+            <w:r>
+              <w:rPr>
+                <w:noProof/>
+                <w:webHidden/>
+              </w:rPr>
+              <w:fldChar w:fldCharType="separate"/>
+            </w:r>
+            <w:r>
+              <w:rPr>
+                <w:noProof/>
+                <w:webHidden/>
+              </w:rPr>
+              <w:t>8</w:t>
+            </w:r>
+            <w:r>
+              <w:rPr>
+                <w:noProof/>
+                <w:webHidden/>
+              </w:rPr>
+              <w:fldChar w:fldCharType="end"/>
+            </w:r>
+          </w:hyperlink>
+        </w:p>
+        <w:p>
+          <w:pPr>
+            <w:pStyle w:val="TOC2"/>
+            <w:tabs>
+              <w:tab w:val="right" w:leader="dot" w:pos="9350"/>
+            </w:tabs>
+            <w:rPr>
+              <w:noProof/>
+              <w:lang w:val="en-US"/>
+            </w:rPr>
+          </w:pPr>
+          <w:hyperlink w:anchor="_Toc103779943" w:history="1">
+            <w:r>
+              <w:rPr>
+                <w:rStyle w:val="Hyperlink"/>
+                <w:rFonts w:ascii="Times New Roman" w:hAnsi="Times New Roman" w:cs="Times New Roman"/>
+                <w:b/>
+                <w:bCs/>
+                <w:noProof/>
+              </w:rPr>
+              <w:t>2.3 Các phương pháp đã sử dụng</w:t>
+            </w:r>
+            <w:r>
+              <w:rPr>
+                <w:noProof/>
+                <w:webHidden/>
+              </w:rPr>
+              <w:tab/>
+            </w:r>
+            <w:r>
+              <w:rPr>
+                <w:noProof/>
+                <w:webHidden/>
+              </w:rPr>
+              <w:fldChar w:fldCharType="begin"/>
+            </w:r>
+            <w:r>
+              <w:rPr>
+                <w:noProof/>
+                <w:webHidden/>
+              </w:rPr>
+              <w:instrText xml:space="preserve"> PAGEREF _Toc103779943 \h </w:instrText>
+            </w:r>
+            <w:r>
+              <w:rPr>
+                <w:noProof/>
+                <w:webHidden/>
+              </w:rPr>
+            </w:r>
+            <w:r>
+              <w:rPr>
+                <w:noProof/>
+                <w:webHidden/>
+              </w:rPr>
+              <w:fldChar w:fldCharType="separate"/>
+            </w:r>
+            <w:r>
+              <w:rPr>
+                <w:noProof/>
+                <w:webHidden/>
+              </w:rPr>
+              <w:t>9</w:t>
+            </w:r>
+            <w:r>
+              <w:rPr>
+                <w:noProof/>
+                <w:webHidden/>
+              </w:rPr>
+              <w:fldChar w:fldCharType="end"/>
+            </w:r>
+          </w:hyperlink>
+        </w:p>
+        <w:p>
+          <w:pPr>
+            <w:pStyle w:val="TOC3"/>
+            <w:tabs>
+              <w:tab w:val="right" w:leader="dot" w:pos="9350"/>
+            </w:tabs>
+            <w:rPr>
+              <w:noProof/>
+              <w:lang w:val="en-US"/>
+            </w:rPr>
+          </w:pPr>
+          <w:hyperlink w:anchor="_Toc103779944" w:history="1">
+            <w:r>
+              <w:rPr>
+                <w:rStyle w:val="Hyperlink"/>
+                <w:rFonts w:ascii="Times New Roman" w:hAnsi="Times New Roman" w:cs="Times New Roman"/>
+                <w:b/>
+                <w:bCs/>
+                <w:noProof/>
+              </w:rPr>
+              <w:t>2.3.1 Tạo hình vẽ ngẫu nhiên</w:t>
+            </w:r>
+            <w:r>
+              <w:rPr>
+                <w:noProof/>
+                <w:webHidden/>
+              </w:rPr>
+              <w:tab/>
+            </w:r>
+            <w:r>
+              <w:rPr>
+                <w:noProof/>
+                <w:webHidden/>
+              </w:rPr>
+              <w:fldChar w:fldCharType="begin"/>
+            </w:r>
+            <w:r>
+              <w:rPr>
+                <w:noProof/>
+                <w:webHidden/>
+              </w:rPr>
+              <w:instrText xml:space="preserve"> PAGEREF _Toc103779944 \h </w:instrText>
+            </w:r>
+            <w:r>
+              <w:rPr>
+                <w:noProof/>
+                <w:webHidden/>
+              </w:rPr>
+            </w:r>
+            <w:r>
+              <w:rPr>
+                <w:noProof/>
+                <w:webHidden/>
+              </w:rPr>
+              <w:fldChar w:fldCharType="separate"/>
+            </w:r>
+            <w:r>
+              <w:rPr>
+                <w:noProof/>
+                <w:webHidden/>
+              </w:rPr>
+              <w:t>9</w:t>
+            </w:r>
+            <w:r>
+              <w:rPr>
+                <w:noProof/>
+                <w:webHidden/>
+              </w:rPr>
+              <w:fldChar w:fldCharType="end"/>
+            </w:r>
+          </w:hyperlink>
+        </w:p>
+        <w:p>
+          <w:pPr>
+            <w:pStyle w:val="TOC3"/>
+            <w:tabs>
+              <w:tab w:val="right" w:leader="dot" w:pos="9350"/>
+            </w:tabs>
+            <w:rPr>
+              <w:noProof/>
+              <w:lang w:val="en-US"/>
+            </w:rPr>
+          </w:pPr>
+          <w:hyperlink w:anchor="_Toc103779945" w:history="1">
+            <w:r>
+              <w:rPr>
+                <w:rStyle w:val="Hyperlink"/>
+                <w:rFonts w:ascii="Times New Roman" w:hAnsi="Times New Roman" w:cs="Times New Roman"/>
+                <w:b/>
+                <w:bCs/>
+                <w:noProof/>
+                <w:lang w:val="en-US"/>
+              </w:rPr>
+              <w:t>2.4.2 Xử lý hình vẽ</w:t>
+            </w:r>
+            <w:r>
+              <w:rPr>
+                <w:noProof/>
+                <w:webHidden/>
+              </w:rPr>
+              <w:tab/>
+            </w:r>
+            <w:r>
+              <w:rPr>
+                <w:noProof/>
+                <w:webHidden/>
+              </w:rPr>
+              <w:fldChar w:fldCharType="begin"/>
+            </w:r>
+            <w:r>
+              <w:rPr>
+                <w:noProof/>
+                <w:webHidden/>
+              </w:rPr>
+              <w:instrText xml:space="preserve"> PAGEREF _Toc103779945 \h </w:instrText>
+            </w:r>
+            <w:r>
+              <w:rPr>
+                <w:noProof/>
+                <w:webHidden/>
+              </w:rPr>
+            </w:r>
+            <w:r>
+              <w:rPr>
+                <w:noProof/>
+                <w:webHidden/>
+              </w:rPr>
+              <w:fldChar w:fldCharType="separate"/>
+            </w:r>
+            <w:r>
+              <w:rPr>
+                <w:noProof/>
+                <w:webHidden/>
+              </w:rPr>
+              <w:t>9</w:t>
+            </w:r>
+            <w:r>
+              <w:rPr>
+                <w:noProof/>
+                <w:webHidden/>
+              </w:rPr>
+              <w:fldChar w:fldCharType="end"/>
+            </w:r>
+          </w:hyperlink>
+        </w:p>
+        <w:p>
+          <w:pPr>
+            <w:pStyle w:val="TOC3"/>
+            <w:tabs>
+              <w:tab w:val="right" w:leader="dot" w:pos="9350"/>
+            </w:tabs>
+            <w:rPr>
+              <w:noProof/>
+              <w:lang w:val="en-US"/>
+            </w:rPr>
+          </w:pPr>
+          <w:hyperlink w:anchor="_Toc103779946" w:history="1">
+            <w:r>
+              <w:rPr>
+                <w:rStyle w:val="Hyperlink"/>
+                <w:rFonts w:ascii="Times New Roman" w:hAnsi="Times New Roman" w:cs="Times New Roman"/>
+                <w:b/>
+                <w:bCs/>
+                <w:noProof/>
+                <w:lang w:val="en-US"/>
+              </w:rPr>
+              <w:t>2.3.3 Lập Trình hướng đối tượng</w:t>
+            </w:r>
+            <w:r>
+              <w:rPr>
+                <w:noProof/>
+                <w:webHidden/>
+              </w:rPr>
+              <w:tab/>
+            </w:r>
+            <w:r>
+              <w:rPr>
+                <w:noProof/>
+                <w:webHidden/>
+              </w:rPr>
+              <w:fldChar w:fldCharType="begin"/>
+            </w:r>
+            <w:r>
+              <w:rPr>
+                <w:noProof/>
+                <w:webHidden/>
+              </w:rPr>
+              <w:instrText xml:space="preserve"> PAGEREF _Toc103779946 \h </w:instrText>
+            </w:r>
+            <w:r>
+              <w:rPr>
+                <w:noProof/>
+                <w:webHidden/>
+              </w:rPr>
+            </w:r>
+            <w:r>
+              <w:rPr>
+                <w:noProof/>
+                <w:webHidden/>
+              </w:rPr>
+              <w:fldChar w:fldCharType="separate"/>
+            </w:r>
+            <w:r>
+              <w:rPr>
+                <w:noProof/>
+                <w:webHidden/>
+              </w:rPr>
+              <w:t>10</w:t>
+            </w:r>
+            <w:r>
+              <w:rPr>
+                <w:noProof/>
+                <w:webHidden/>
+              </w:rPr>
+              <w:fldChar w:fldCharType="end"/>
+            </w:r>
+          </w:hyperlink>
+        </w:p>
+        <w:p>
+          <w:pPr>
+            <w:pStyle w:val="TOC2"/>
+            <w:tabs>
+              <w:tab w:val="right" w:leader="dot" w:pos="9350"/>
+            </w:tabs>
+            <w:rPr>
+              <w:noProof/>
+              <w:lang w:val="en-US"/>
+            </w:rPr>
+          </w:pPr>
+          <w:hyperlink w:anchor="_Toc103779947" w:history="1">
+            <w:r>
+              <w:rPr>
+                <w:rStyle w:val="Hyperlink"/>
+                <w:rFonts w:ascii="Times New Roman" w:hAnsi="Times New Roman" w:cs="Times New Roman"/>
+                <w:b/>
+                <w:bCs/>
+                <w:noProof/>
+                <w:lang w:val="en-US"/>
+              </w:rPr>
+              <w:t>2.4 Hướng phát triển trong tương lai</w:t>
+            </w:r>
+            <w:r>
+              <w:rPr>
+                <w:noProof/>
+                <w:webHidden/>
+              </w:rPr>
+              <w:tab/>
+            </w:r>
+            <w:r>
+              <w:rPr>
+                <w:noProof/>
+                <w:webHidden/>
+              </w:rPr>
+              <w:fldChar w:fldCharType="begin"/>
+            </w:r>
+            <w:r>
+              <w:rPr>
+                <w:noProof/>
+                <w:webHidden/>
+              </w:rPr>
+              <w:instrText xml:space="preserve"> PAGEREF _Toc103779947 \h </w:instrText>
+            </w:r>
+            <w:r>
+              <w:rPr>
+                <w:noProof/>
+                <w:webHidden/>
+              </w:rPr>
+            </w:r>
+            <w:r>
+              <w:rPr>
+                <w:noProof/>
+                <w:webHidden/>
+              </w:rPr>
+              <w:fldChar w:fldCharType="separate"/>
+            </w:r>
+            <w:r>
+              <w:rPr>
+                <w:noProof/>
+                <w:webHidden/>
+              </w:rPr>
+              <w:t>10</w:t>
+            </w:r>
+            <w:r>
+              <w:rPr>
+                <w:noProof/>
+                <w:webHidden/>
+              </w:rPr>
+              <w:fldChar w:fldCharType="end"/>
+            </w:r>
+          </w:hyperlink>
+        </w:p>
+        <w:p>
+          <w:pPr>
+            <w:pStyle w:val="TOC1"/>
+            <w:tabs>
+              <w:tab w:val="right" w:leader="dot" w:pos="9350"/>
+            </w:tabs>
+            <w:rPr>
+              <w:noProof/>
+              <w:lang w:val="en-US"/>
+            </w:rPr>
+          </w:pPr>
+          <w:hyperlink w:anchor="_Toc103779948" w:history="1">
+            <w:r>
+              <w:rPr>
+                <w:rStyle w:val="Hyperlink"/>
+                <w:rFonts w:ascii="Times New Roman" w:hAnsi="Times New Roman" w:cs="Times New Roman"/>
+                <w:b/>
+                <w:bCs/>
+                <w:noProof/>
+                <w:lang w:val="en-US"/>
+              </w:rPr>
+              <w:t>Chương 3. Kết luận</w:t>
+            </w:r>
+            <w:r>
+              <w:rPr>
+                <w:noProof/>
+                <w:webHidden/>
+              </w:rPr>
+              <w:tab/>
+            </w:r>
+            <w:r>
+              <w:rPr>
+                <w:noProof/>
+                <w:webHidden/>
+              </w:rPr>
+              <w:fldChar w:fldCharType="begin"/>
+            </w:r>
+            <w:r>
+              <w:rPr>
+                <w:noProof/>
+                <w:webHidden/>
+              </w:rPr>
+              <w:instrText xml:space="preserve"> PAGEREF _Toc103779948 \h </w:instrText>
+            </w:r>
+            <w:r>
+              <w:rPr>
+                <w:noProof/>
+                <w:webHidden/>
+              </w:rPr>
+            </w:r>
+            <w:r>
+              <w:rPr>
+                <w:noProof/>
+                <w:webHidden/>
+              </w:rPr>
+              <w:fldChar w:fldCharType="separate"/>
+            </w:r>
+            <w:r>
+              <w:rPr>
+                <w:noProof/>
+                <w:webHidden/>
+              </w:rPr>
+              <w:t>11</w:t>
+            </w:r>
+            <w:r>
+              <w:rPr>
+                <w:noProof/>
+                <w:webHidden/>
+              </w:rPr>
+              <w:fldChar w:fldCharType="end"/>
+            </w:r>
+          </w:hyperlink>
+        </w:p>
+        <w:p>
+          <w:pPr>
+            <w:pStyle w:val="TOC2"/>
+            <w:tabs>
+              <w:tab w:val="right" w:leader="dot" w:pos="9350"/>
+            </w:tabs>
+            <w:rPr>
+              <w:noProof/>
+              <w:lang w:val="en-US"/>
+            </w:rPr>
+          </w:pPr>
+          <w:hyperlink w:anchor="_Toc103779949" w:history="1">
+            <w:r>
+              <w:rPr>
+                <w:rStyle w:val="Hyperlink"/>
+                <w:rFonts w:ascii="Times New Roman" w:hAnsi="Times New Roman" w:cs="Times New Roman"/>
+                <w:b/>
+                <w:bCs/>
+                <w:noProof/>
+                <w:lang w:val="en-US"/>
+              </w:rPr>
+              <w:t>3.1 Quá trình</w:t>
+            </w:r>
+            <w:r>
+              <w:rPr>
+                <w:noProof/>
+                <w:webHidden/>
+              </w:rPr>
+              <w:tab/>
+            </w:r>
+            <w:r>
+              <w:rPr>
+                <w:noProof/>
+                <w:webHidden/>
+              </w:rPr>
+              <w:fldChar w:fldCharType="begin"/>
+            </w:r>
+            <w:r>
+              <w:rPr>
+                <w:noProof/>
+                <w:webHidden/>
+              </w:rPr>
+              <w:instrText xml:space="preserve"> PAGEREF _Toc103779949 \h </w:instrText>
+            </w:r>
+            <w:r>
+              <w:rPr>
+                <w:noProof/>
+                <w:webHidden/>
+              </w:rPr>
+            </w:r>
+            <w:r>
+              <w:rPr>
+                <w:noProof/>
+                <w:webHidden/>
+              </w:rPr>
+              <w:fldChar w:fldCharType="separate"/>
+            </w:r>
+            <w:r>
+              <w:rPr>
+                <w:noProof/>
+                <w:webHidden/>
+              </w:rPr>
+              <w:t>11</w:t>
+            </w:r>
+            <w:r>
+              <w:rPr>
+                <w:noProof/>
+                <w:webHidden/>
+              </w:rPr>
+              <w:fldChar w:fldCharType="end"/>
+            </w:r>
+          </w:hyperlink>
+        </w:p>
+        <w:p>
+          <w:pPr>
+            <w:pStyle w:val="TOC2"/>
+            <w:tabs>
+              <w:tab w:val="right" w:leader="dot" w:pos="9350"/>
+            </w:tabs>
+            <w:rPr>
+              <w:noProof/>
+              <w:lang w:val="en-US"/>
+            </w:rPr>
+          </w:pPr>
+          <w:hyperlink w:anchor="_Toc103779950" w:history="1">
+            <w:r>
+              <w:rPr>
+                <w:rStyle w:val="Hyperlink"/>
+                <w:rFonts w:ascii="Times New Roman" w:hAnsi="Times New Roman" w:cs="Times New Roman"/>
+                <w:b/>
+                <w:bCs/>
+                <w:noProof/>
+                <w:lang w:val="en-US"/>
+              </w:rPr>
+              <w:t>3.2 Kết quả thu được</w:t>
+            </w:r>
+            <w:r>
+              <w:rPr>
+                <w:noProof/>
+                <w:webHidden/>
+              </w:rPr>
+              <w:tab/>
+            </w:r>
+            <w:r>
+              <w:rPr>
+                <w:noProof/>
+                <w:webHidden/>
+              </w:rPr>
+              <w:fldChar w:fldCharType="begin"/>
+            </w:r>
+            <w:r>
+              <w:rPr>
+                <w:noProof/>
+                <w:webHidden/>
+              </w:rPr>
+              <w:instrText xml:space="preserve"> PAGEREF _Toc103779950 \h </w:instrText>
+            </w:r>
+            <w:r>
+              <w:rPr>
+                <w:noProof/>
+                <w:webHidden/>
+              </w:rPr>
+            </w:r>
+            <w:r>
+              <w:rPr>
+                <w:noProof/>
+                <w:webHidden/>
+              </w:rPr>
+              <w:fldChar w:fldCharType="separate"/>
+            </w:r>
+            <w:r>
+              <w:rPr>
+                <w:noProof/>
+                <w:webHidden/>
+              </w:rPr>
+              <w:t>11</w:t>
+            </w:r>
+            <w:r>
+              <w:rPr>
+                <w:noProof/>
+                <w:webHidden/>
+              </w:rPr>
+              <w:fldChar w:fldCharType="end"/>
+            </w:r>
+          </w:hyperlink>
+        </w:p>
+        <w:p>
+          <w:r>
+            <w:rPr>
+              <w:b/>
+              <w:bCs/>
+              <w:noProof/>
+            </w:rPr>
+            <w:fldChar w:fldCharType="end"/>
+          </w:r>
+        </w:p>
+      </w:sdtContent>
+    </w:sdt>
     <w:p>
       <w:pPr>
         <w:spacing w:after="120" w:line="240" w:lineRule="auto"/>
@@ -836,324 +2269,26 @@
     </w:p>
     <w:p>
       <w:pPr>
-        <w:spacing w:after="120" w:line="240" w:lineRule="auto"/>
-        <w:jc w:val="center"/>
-        <w:rPr>
-          <w:rFonts w:ascii="Times New Roman" w:eastAsia="Times New Roman" w:hAnsi="Times New Roman" w:cs="Times New Roman"/>
+        <w:pStyle w:val="Heading1"/>
+        <w:rPr>
+          <w:rFonts w:ascii="Times New Roman" w:hAnsi="Times New Roman" w:cs="Times New Roman"/>
           <w:b/>
           <w:bCs/>
-          <w:color w:val="000000"/>
-          <w:sz w:val="26"/>
-          <w:szCs w:val="26"/>
-          <w:lang w:val="en-US"/>
-        </w:rPr>
-      </w:pPr>
-    </w:p>
-    <w:p>
-      <w:pPr>
-        <w:spacing w:after="120" w:line="240" w:lineRule="auto"/>
-        <w:jc w:val="center"/>
-        <w:rPr>
-          <w:rFonts w:ascii="Times New Roman" w:eastAsia="Times New Roman" w:hAnsi="Times New Roman" w:cs="Times New Roman"/>
+          <w:lang w:val="en-US"/>
+        </w:rPr>
+      </w:pPr>
+      <w:bookmarkStart w:id="1" w:name="_Toc103779932"/>
+      <w:r>
+        <w:rPr>
+          <w:rFonts w:ascii="Times New Roman" w:hAnsi="Times New Roman" w:cs="Times New Roman"/>
           <w:b/>
           <w:bCs/>
-          <w:color w:val="000000"/>
-          <w:sz w:val="26"/>
-          <w:szCs w:val="26"/>
-          <w:lang w:val="en-US"/>
-        </w:rPr>
-      </w:pPr>
-    </w:p>
-    <w:p>
-      <w:pPr>
-        <w:spacing w:after="120" w:line="240" w:lineRule="auto"/>
-        <w:jc w:val="center"/>
-        <w:rPr>
-          <w:rFonts w:ascii="Times New Roman" w:eastAsia="Times New Roman" w:hAnsi="Times New Roman" w:cs="Times New Roman"/>
-          <w:b/>
-          <w:bCs/>
-          <w:color w:val="000000"/>
-          <w:sz w:val="26"/>
-          <w:szCs w:val="26"/>
-          <w:lang w:val="en-US"/>
-        </w:rPr>
-      </w:pPr>
-    </w:p>
-    <w:p>
-      <w:pPr>
-        <w:spacing w:after="120" w:line="240" w:lineRule="auto"/>
-        <w:jc w:val="center"/>
-        <w:rPr>
-          <w:rFonts w:ascii="Times New Roman" w:eastAsia="Times New Roman" w:hAnsi="Times New Roman" w:cs="Times New Roman"/>
-          <w:b/>
-          <w:bCs/>
-          <w:color w:val="000000"/>
-          <w:sz w:val="26"/>
-          <w:szCs w:val="26"/>
-          <w:lang w:val="en-US"/>
-        </w:rPr>
-      </w:pPr>
-    </w:p>
-    <w:p>
-      <w:pPr>
-        <w:spacing w:after="120" w:line="240" w:lineRule="auto"/>
-        <w:jc w:val="center"/>
-        <w:rPr>
-          <w:rFonts w:ascii="Times New Roman" w:eastAsia="Times New Roman" w:hAnsi="Times New Roman" w:cs="Times New Roman"/>
-          <w:b/>
-          <w:bCs/>
-          <w:color w:val="000000"/>
-          <w:sz w:val="26"/>
-          <w:szCs w:val="26"/>
-          <w:lang w:val="en-US"/>
-        </w:rPr>
-      </w:pPr>
-    </w:p>
-    <w:p>
-      <w:pPr>
-        <w:spacing w:after="120" w:line="240" w:lineRule="auto"/>
-        <w:jc w:val="center"/>
-        <w:rPr>
-          <w:rFonts w:ascii="Times New Roman" w:eastAsia="Times New Roman" w:hAnsi="Times New Roman" w:cs="Times New Roman"/>
-          <w:b/>
-          <w:bCs/>
-          <w:color w:val="000000"/>
-          <w:sz w:val="26"/>
-          <w:szCs w:val="26"/>
-          <w:lang w:val="en-US"/>
-        </w:rPr>
-      </w:pPr>
-    </w:p>
-    <w:p>
-      <w:pPr>
-        <w:spacing w:after="120" w:line="240" w:lineRule="auto"/>
-        <w:jc w:val="center"/>
-        <w:rPr>
-          <w:rFonts w:ascii="Times New Roman" w:eastAsia="Times New Roman" w:hAnsi="Times New Roman" w:cs="Times New Roman"/>
-          <w:b/>
-          <w:bCs/>
-          <w:color w:val="000000"/>
-          <w:sz w:val="26"/>
-          <w:szCs w:val="26"/>
-          <w:lang w:val="en-US"/>
-        </w:rPr>
-      </w:pPr>
-    </w:p>
-    <w:p>
-      <w:pPr>
-        <w:spacing w:after="120" w:line="240" w:lineRule="auto"/>
-        <w:jc w:val="center"/>
-        <w:rPr>
-          <w:rFonts w:ascii="Times New Roman" w:eastAsia="Times New Roman" w:hAnsi="Times New Roman" w:cs="Times New Roman"/>
-          <w:b/>
-          <w:bCs/>
-          <w:color w:val="000000"/>
-          <w:sz w:val="26"/>
-          <w:szCs w:val="26"/>
-          <w:lang w:val="en-US"/>
-        </w:rPr>
-      </w:pPr>
-    </w:p>
-    <w:p>
-      <w:pPr>
-        <w:spacing w:after="120" w:line="240" w:lineRule="auto"/>
-        <w:jc w:val="center"/>
-        <w:rPr>
-          <w:rFonts w:ascii="Times New Roman" w:eastAsia="Times New Roman" w:hAnsi="Times New Roman" w:cs="Times New Roman"/>
-          <w:b/>
-          <w:bCs/>
-          <w:color w:val="000000"/>
-          <w:sz w:val="26"/>
-          <w:szCs w:val="26"/>
-          <w:lang w:val="en-US"/>
-        </w:rPr>
-      </w:pPr>
-    </w:p>
-    <w:p>
-      <w:pPr>
-        <w:spacing w:after="120" w:line="240" w:lineRule="auto"/>
-        <w:jc w:val="center"/>
-        <w:rPr>
-          <w:rFonts w:ascii="Times New Roman" w:eastAsia="Times New Roman" w:hAnsi="Times New Roman" w:cs="Times New Roman"/>
-          <w:b/>
-          <w:bCs/>
-          <w:color w:val="000000"/>
-          <w:sz w:val="26"/>
-          <w:szCs w:val="26"/>
-          <w:lang w:val="en-US"/>
-        </w:rPr>
-      </w:pPr>
-    </w:p>
-    <w:p>
-      <w:pPr>
-        <w:spacing w:after="120" w:line="240" w:lineRule="auto"/>
-        <w:jc w:val="center"/>
-        <w:rPr>
-          <w:rFonts w:ascii="Times New Roman" w:eastAsia="Times New Roman" w:hAnsi="Times New Roman" w:cs="Times New Roman"/>
-          <w:b/>
-          <w:bCs/>
-          <w:color w:val="000000"/>
-          <w:sz w:val="26"/>
-          <w:szCs w:val="26"/>
-          <w:lang w:val="en-US"/>
-        </w:rPr>
-      </w:pPr>
-    </w:p>
-    <w:p>
-      <w:pPr>
-        <w:spacing w:after="120" w:line="240" w:lineRule="auto"/>
-        <w:jc w:val="center"/>
-        <w:rPr>
-          <w:rFonts w:ascii="Times New Roman" w:eastAsia="Times New Roman" w:hAnsi="Times New Roman" w:cs="Times New Roman"/>
-          <w:b/>
-          <w:bCs/>
-          <w:color w:val="000000"/>
-          <w:sz w:val="26"/>
-          <w:szCs w:val="26"/>
-          <w:lang w:val="en-US"/>
-        </w:rPr>
-      </w:pPr>
-    </w:p>
-    <w:p>
-      <w:pPr>
-        <w:spacing w:after="120" w:line="240" w:lineRule="auto"/>
-        <w:jc w:val="center"/>
-        <w:rPr>
-          <w:rFonts w:ascii="Times New Roman" w:eastAsia="Times New Roman" w:hAnsi="Times New Roman" w:cs="Times New Roman"/>
-          <w:b/>
-          <w:bCs/>
-          <w:color w:val="000000"/>
-          <w:sz w:val="26"/>
-          <w:szCs w:val="26"/>
-          <w:lang w:val="en-US"/>
-        </w:rPr>
-      </w:pPr>
-    </w:p>
-    <w:p>
-      <w:pPr>
-        <w:spacing w:after="120" w:line="240" w:lineRule="auto"/>
-        <w:jc w:val="center"/>
-        <w:rPr>
-          <w:rFonts w:ascii="Times New Roman" w:eastAsia="Times New Roman" w:hAnsi="Times New Roman" w:cs="Times New Roman"/>
-          <w:b/>
-          <w:bCs/>
-          <w:color w:val="000000"/>
-          <w:sz w:val="26"/>
-          <w:szCs w:val="26"/>
-          <w:lang w:val="en-US"/>
-        </w:rPr>
-      </w:pPr>
-    </w:p>
-    <w:p>
-      <w:pPr>
-        <w:spacing w:after="120" w:line="240" w:lineRule="auto"/>
-        <w:jc w:val="center"/>
-        <w:rPr>
-          <w:rFonts w:ascii="Times New Roman" w:eastAsia="Times New Roman" w:hAnsi="Times New Roman" w:cs="Times New Roman"/>
-          <w:b/>
-          <w:bCs/>
-          <w:color w:val="000000"/>
-          <w:sz w:val="26"/>
-          <w:szCs w:val="26"/>
-          <w:lang w:val="en-US"/>
-        </w:rPr>
-      </w:pPr>
-    </w:p>
-    <w:p>
-      <w:pPr>
-        <w:spacing w:after="120" w:line="240" w:lineRule="auto"/>
-        <w:jc w:val="center"/>
-        <w:rPr>
-          <w:rFonts w:ascii="Times New Roman" w:eastAsia="Times New Roman" w:hAnsi="Times New Roman" w:cs="Times New Roman"/>
-          <w:b/>
-          <w:bCs/>
-          <w:color w:val="000000"/>
-          <w:sz w:val="26"/>
-          <w:szCs w:val="26"/>
-          <w:lang w:val="en-US"/>
-        </w:rPr>
-      </w:pPr>
-    </w:p>
-    <w:p>
-      <w:pPr>
-        <w:spacing w:after="120" w:line="240" w:lineRule="auto"/>
-        <w:jc w:val="center"/>
-        <w:rPr>
-          <w:rFonts w:ascii="Times New Roman" w:eastAsia="Times New Roman" w:hAnsi="Times New Roman" w:cs="Times New Roman"/>
-          <w:b/>
-          <w:bCs/>
-          <w:color w:val="000000"/>
-          <w:sz w:val="26"/>
-          <w:szCs w:val="26"/>
-          <w:lang w:val="en-US"/>
-        </w:rPr>
-      </w:pPr>
-    </w:p>
-    <w:p>
-      <w:pPr>
-        <w:spacing w:after="120" w:line="240" w:lineRule="auto"/>
-        <w:jc w:val="center"/>
-        <w:rPr>
-          <w:rFonts w:ascii="Times New Roman" w:eastAsia="Times New Roman" w:hAnsi="Times New Roman" w:cs="Times New Roman"/>
-          <w:b/>
-          <w:bCs/>
-          <w:color w:val="000000"/>
-          <w:sz w:val="26"/>
-          <w:szCs w:val="26"/>
-          <w:lang w:val="en-US"/>
-        </w:rPr>
-      </w:pPr>
-    </w:p>
-    <w:p>
-      <w:pPr>
-        <w:spacing w:after="120" w:line="240" w:lineRule="auto"/>
-        <w:jc w:val="center"/>
-        <w:rPr>
-          <w:rFonts w:ascii="Times New Roman" w:eastAsia="Times New Roman" w:hAnsi="Times New Roman" w:cs="Times New Roman"/>
-          <w:b/>
-          <w:bCs/>
-          <w:color w:val="000000"/>
-          <w:sz w:val="26"/>
-          <w:szCs w:val="26"/>
-          <w:lang w:val="en-US"/>
-        </w:rPr>
-      </w:pPr>
-    </w:p>
-    <w:p>
-      <w:pPr>
-        <w:spacing w:after="120" w:line="240" w:lineRule="auto"/>
-        <w:jc w:val="center"/>
-        <w:rPr>
-          <w:rFonts w:ascii="Times New Roman" w:eastAsia="Times New Roman" w:hAnsi="Times New Roman" w:cs="Times New Roman"/>
-          <w:b/>
-          <w:bCs/>
-          <w:color w:val="000000"/>
-          <w:sz w:val="26"/>
-          <w:szCs w:val="26"/>
-          <w:lang w:val="en-US"/>
-        </w:rPr>
-      </w:pPr>
-    </w:p>
-    <w:p>
-      <w:pPr>
-        <w:pStyle w:val="Heading1"/>
-        <w:rPr>
-          <w:rFonts w:ascii="Times New Roman" w:hAnsi="Times New Roman" w:cs="Times New Roman"/>
-          <w:b/>
-          <w:bCs/>
-          <w:lang w:val="en-US"/>
-        </w:rPr>
-      </w:pPr>
-      <w:r>
-        <w:rPr>
-          <w:rFonts w:ascii="Times New Roman" w:hAnsi="Times New Roman" w:cs="Times New Roman"/>
-          <w:b/>
-          <w:bCs/>
           <w:lang w:val="en-US"/>
         </w:rPr>
         <w:lastRenderedPageBreak/>
         <w:t>Chương 1. GIỚI THIỆU</w:t>
       </w:r>
+      <w:bookmarkEnd w:id="1"/>
     </w:p>
     <w:p>
       <w:pPr>
@@ -1166,7 +2301,7 @@
           <w:sz w:val="26"/>
           <w:szCs w:val="26"/>
         </w:rPr>
-        <w:t>Đề tài làm game có tên Ptouch được lấy cảm hứng từ game Magic Touch của nhà sản xuất game Nitrome. Magic Touch là một tựa game giải trí đầu óc, không có cốt truyện li kì hấp dẫn hay các màn đánh boss hoành tráng, mà ngược lại game có lối chơi khá đơn giản và cần sự khéo léo của người chơi, bởi người chơi sẽ phải tránh né kẻ thù từ trên không trung và cố gắng vẽ thật giống hình đã cho để giữ cho  </w:t>
+        <w:t>Đề tài làm game có tên Ptouch được lấy cảm hứng từ game Magic Touch của nhà sản xuất game Nitrome. Magic Touch là một tựa game giải trí đầu óc, không có cốt truyện li kì hấp dẫn hay các màn đánh boss hoành tráng, mà ngược lại game có lối chơi khá đơn giản và cần sự khéo léo của người chơi, bởi người chơi sẽ phải tránh né kẻ thù từ trên không trung và cố gắng vẽ thật giống hình đã cho để giữ cho </w:t>
       </w:r>
     </w:p>
     <w:p>
@@ -1232,15 +2367,7 @@
           <w:sz w:val="26"/>
           <w:szCs w:val="26"/>
         </w:rPr>
-        <w:t xml:space="preserve">Tìm hiểu về pygame, cách vẽ nhân vật và background, cách chuyển động của nhân vật và </w:t>
-      </w:r>
-      <w:r>
-        <w:rPr>
-          <w:color w:val="000000"/>
-          <w:sz w:val="26"/>
-          <w:szCs w:val="26"/>
-        </w:rPr>
-        <w:t>background, ...</w:t>
+        <w:t>Tìm hiểu về pygame, cách vẽ nhân vật và background, cách chuyển động của nhân vật và background, ...</w:t>
       </w:r>
     </w:p>
     <w:p>
@@ -1360,7 +2487,7 @@
           <w:sz w:val="26"/>
           <w:szCs w:val="26"/>
         </w:rPr>
-        <w:t>Hoàn thành game và viết báo cáo</w:t>
+        <w:t>Hoàn thành game</w:t>
       </w:r>
     </w:p>
     <w:p>
@@ -1502,6 +2629,7 @@
           <w:lang w:val="en-US"/>
         </w:rPr>
       </w:pPr>
+      <w:bookmarkStart w:id="2" w:name="_Toc103779933"/>
       <w:r>
         <w:rPr>
           <w:rFonts w:ascii="Times New Roman" w:hAnsi="Times New Roman" w:cs="Times New Roman"/>
@@ -1510,41 +2638,39 @@
           <w:lang w:val="en-US"/>
         </w:rPr>
         <w:lastRenderedPageBreak/>
-        <w:t>Chương 2. Nội dung thực hiện</w:t>
-      </w:r>
-    </w:p>
-    <w:p>
-      <w:pPr>
-        <w:pStyle w:val="Heading2"/>
+        <w:t>Chương 2. Nội dung</w:t>
+      </w:r>
+      <w:bookmarkEnd w:id="2"/>
+      <w:r>
         <w:rPr>
           <w:rFonts w:ascii="Times New Roman" w:hAnsi="Times New Roman" w:cs="Times New Roman"/>
           <w:b/>
           <w:bCs/>
           <w:lang w:val="en-US"/>
         </w:rPr>
-      </w:pPr>
-      <w:r>
+        <w:t xml:space="preserve"> </w:t>
+      </w:r>
+    </w:p>
+    <w:p>
+      <w:pPr>
+        <w:pStyle w:val="Heading2"/>
         <w:rPr>
           <w:rFonts w:ascii="Times New Roman" w:hAnsi="Times New Roman" w:cs="Times New Roman"/>
           <w:b/>
           <w:bCs/>
           <w:lang w:val="en-US"/>
         </w:rPr>
-        <w:t>2.1 Nội dung yêu cầu</w:t>
-      </w:r>
-    </w:p>
-    <w:p>
-      <w:pPr>
-        <w:pStyle w:val="Heading3"/>
+      </w:pPr>
+      <w:bookmarkStart w:id="3" w:name="_Toc103779934"/>
+      <w:r>
         <w:rPr>
           <w:rFonts w:ascii="Times New Roman" w:hAnsi="Times New Roman" w:cs="Times New Roman"/>
           <w:b/>
           <w:bCs/>
-          <w:sz w:val="26"/>
-          <w:szCs w:val="26"/>
-          <w:lang w:val="en-US"/>
-        </w:rPr>
-      </w:pPr>
+          <w:lang w:val="en-US"/>
+        </w:rPr>
+        <w:t xml:space="preserve">2.1 </w:t>
+      </w:r>
       <w:r>
         <w:rPr>
           <w:rFonts w:ascii="Times New Roman" w:hAnsi="Times New Roman" w:cs="Times New Roman"/>
@@ -1552,46 +2678,17 @@
           <w:bCs/>
           <w:lang w:val="en-US"/>
         </w:rPr>
-        <w:tab/>
-      </w:r>
+        <w:t>Các vấn đề dược đặt ra</w:t>
+      </w:r>
+      <w:bookmarkEnd w:id="3"/>
       <w:r>
         <w:rPr>
           <w:rFonts w:ascii="Times New Roman" w:hAnsi="Times New Roman" w:cs="Times New Roman"/>
           <w:b/>
           <w:bCs/>
-          <w:sz w:val="26"/>
-          <w:szCs w:val="26"/>
-          <w:lang w:val="en-US"/>
-        </w:rPr>
-        <w:t>2.1.1 Yêu cầu dược đặt ra</w:t>
-      </w:r>
-    </w:p>
-    <w:p>
-      <w:pPr>
-        <w:rPr>
-          <w:rFonts w:ascii="Times New Roman" w:hAnsi="Times New Roman" w:cs="Times New Roman"/>
-          <w:sz w:val="26"/>
-          <w:szCs w:val="26"/>
-          <w:lang w:val="en-US"/>
-        </w:rPr>
-      </w:pPr>
-      <w:r>
-        <w:rPr>
-          <w:rFonts w:ascii="Times New Roman" w:hAnsi="Times New Roman" w:cs="Times New Roman"/>
-          <w:sz w:val="26"/>
-          <w:szCs w:val="26"/>
-          <w:lang w:val="en-US"/>
-        </w:rPr>
-        <w:t>Xây dựng một game cơ bản sử dụng thư viện pygame và ngôn ngữ lập trình Python</w:t>
-      </w:r>
-      <w:r>
-        <w:rPr>
-          <w:rFonts w:ascii="Times New Roman" w:hAnsi="Times New Roman" w:cs="Times New Roman"/>
-          <w:sz w:val="26"/>
-          <w:szCs w:val="26"/>
-          <w:lang w:val="en-US"/>
-        </w:rPr>
-        <w:tab/>
+          <w:lang w:val="en-US"/>
+        </w:rPr>
+        <w:t xml:space="preserve"> </w:t>
       </w:r>
     </w:p>
     <w:p>
@@ -1609,64 +2706,14 @@
       <w:r>
         <w:rPr>
           <w:rFonts w:ascii="Times New Roman" w:hAnsi="Times New Roman" w:cs="Times New Roman"/>
-          <w:sz w:val="26"/>
-          <w:szCs w:val="26"/>
-          <w:lang w:val="en-US"/>
-        </w:rPr>
-        <w:tab/>
-      </w:r>
-      <w:r>
-        <w:rPr>
-          <w:rFonts w:ascii="Times New Roman" w:hAnsi="Times New Roman" w:cs="Times New Roman"/>
           <w:b/>
           <w:bCs/>
-          <w:sz w:val="26"/>
-          <w:szCs w:val="26"/>
-          <w:lang w:val="en-US"/>
-        </w:rPr>
-        <w:t>2.1.2 Ý tưởng ban đầu</w:t>
-      </w:r>
-    </w:p>
-    <w:p>
-      <w:pPr>
-        <w:rPr>
-          <w:rFonts w:ascii="Times New Roman" w:hAnsi="Times New Roman" w:cs="Times New Roman"/>
-          <w:sz w:val="26"/>
-          <w:szCs w:val="26"/>
-          <w:lang w:val="en-US"/>
-        </w:rPr>
-      </w:pPr>
-      <w:r>
-        <w:rPr>
-          <w:rFonts w:ascii="Times New Roman" w:hAnsi="Times New Roman" w:cs="Times New Roman"/>
-          <w:sz w:val="26"/>
-          <w:szCs w:val="26"/>
-          <w:lang w:val="en-US"/>
-        </w:rPr>
-        <w:t xml:space="preserve">Ý tưởng ban đầu nhằm mục đích đáp ứng được sự giải trí mà game mang lại cho người chơi, </w:t>
-      </w:r>
-      <w:r>
-        <w:rPr>
-          <w:rFonts w:ascii="Times New Roman" w:hAnsi="Times New Roman" w:cs="Times New Roman"/>
-          <w:sz w:val="26"/>
-          <w:szCs w:val="26"/>
           <w:lang w:val="en-US"/>
         </w:rPr>
         <w:tab/>
       </w:r>
-      <w:r>
-        <w:rPr>
-          <w:rFonts w:ascii="Times New Roman" w:hAnsi="Times New Roman" w:cs="Times New Roman"/>
-          <w:sz w:val="26"/>
-          <w:szCs w:val="26"/>
-          <w:lang w:val="en-US"/>
-        </w:rPr>
-        <w:t>một game có lối chơi đơn giản, dễ hiểu và dễ tiếp cận.</w:t>
-      </w:r>
-    </w:p>
-    <w:p>
-      <w:pPr>
-        <w:pStyle w:val="Heading3"/>
+      <w:bookmarkStart w:id="4" w:name="_Toc103779935"/>
+      <w:r>
         <w:rPr>
           <w:rFonts w:ascii="Times New Roman" w:hAnsi="Times New Roman" w:cs="Times New Roman"/>
           <w:b/>
@@ -1675,7 +2722,28 @@
           <w:szCs w:val="26"/>
           <w:lang w:val="en-US"/>
         </w:rPr>
-      </w:pPr>
+        <w:t>2.1.1 Yêu cầu</w:t>
+      </w:r>
+      <w:bookmarkEnd w:id="4"/>
+    </w:p>
+    <w:p>
+      <w:pPr>
+        <w:rPr>
+          <w:rFonts w:ascii="Times New Roman" w:hAnsi="Times New Roman" w:cs="Times New Roman"/>
+          <w:sz w:val="26"/>
+          <w:szCs w:val="26"/>
+          <w:lang w:val="en-US"/>
+        </w:rPr>
+      </w:pPr>
+      <w:r>
+        <w:rPr>
+          <w:rFonts w:ascii="Times New Roman" w:hAnsi="Times New Roman" w:cs="Times New Roman"/>
+          <w:sz w:val="26"/>
+          <w:szCs w:val="26"/>
+          <w:lang w:val="en-US"/>
+        </w:rPr>
+        <w:t>Xây dựng một game cơ bản sử dụng thư viện pygame và ngôn ngữ lập trình Python</w:t>
+      </w:r>
       <w:r>
         <w:rPr>
           <w:rFonts w:ascii="Times New Roman" w:hAnsi="Times New Roman" w:cs="Times New Roman"/>
@@ -1685,7 +2753,10 @@
         </w:rPr>
         <w:tab/>
       </w:r>
-      <w:r>
+    </w:p>
+    <w:p>
+      <w:pPr>
+        <w:pStyle w:val="Heading3"/>
         <w:rPr>
           <w:rFonts w:ascii="Times New Roman" w:hAnsi="Times New Roman" w:cs="Times New Roman"/>
           <w:b/>
@@ -1694,8 +2765,17 @@
           <w:szCs w:val="26"/>
           <w:lang w:val="en-US"/>
         </w:rPr>
-        <w:t>2.</w:t>
-      </w:r>
+      </w:pPr>
+      <w:r>
+        <w:rPr>
+          <w:rFonts w:ascii="Times New Roman" w:hAnsi="Times New Roman" w:cs="Times New Roman"/>
+          <w:sz w:val="26"/>
+          <w:szCs w:val="26"/>
+          <w:lang w:val="en-US"/>
+        </w:rPr>
+        <w:tab/>
+      </w:r>
+      <w:bookmarkStart w:id="5" w:name="_Toc103779936"/>
       <w:r>
         <w:rPr>
           <w:rFonts w:ascii="Times New Roman" w:hAnsi="Times New Roman" w:cs="Times New Roman"/>
@@ -1705,9 +2785,32 @@
           <w:szCs w:val="26"/>
           <w:lang w:val="en-US"/>
         </w:rPr>
-        <w:t>1</w:t>
-      </w:r>
-      <w:r>
+        <w:t>2.1.2 Ý tưởng ban đầu</w:t>
+      </w:r>
+      <w:bookmarkEnd w:id="5"/>
+    </w:p>
+    <w:p>
+      <w:pPr>
+        <w:rPr>
+          <w:rFonts w:ascii="Times New Roman" w:hAnsi="Times New Roman" w:cs="Times New Roman"/>
+          <w:sz w:val="26"/>
+          <w:szCs w:val="26"/>
+          <w:lang w:val="en-US"/>
+        </w:rPr>
+      </w:pPr>
+      <w:r>
+        <w:rPr>
+          <w:rFonts w:ascii="Times New Roman" w:hAnsi="Times New Roman" w:cs="Times New Roman"/>
+          <w:sz w:val="26"/>
+          <w:szCs w:val="26"/>
+          <w:lang w:val="en-US"/>
+        </w:rPr>
+        <w:t>Ý tưởng ban đầu nhằm mục đích đáp ứng được sự giải trí mà game mang lại cho người chơi, một game có lối chơi đơn giản, dễ hiểu và dễ tiếp cận.</w:t>
+      </w:r>
+    </w:p>
+    <w:p>
+      <w:pPr>
+        <w:pStyle w:val="Heading3"/>
         <w:rPr>
           <w:rFonts w:ascii="Times New Roman" w:hAnsi="Times New Roman" w:cs="Times New Roman"/>
           <w:b/>
@@ -1716,26 +2819,116 @@
           <w:szCs w:val="26"/>
           <w:lang w:val="en-US"/>
         </w:rPr>
-        <w:t>.3 Cách tiếp cận</w:t>
-      </w:r>
-    </w:p>
-    <w:p>
-      <w:pPr>
-        <w:rPr>
-          <w:rFonts w:ascii="Times New Roman" w:hAnsi="Times New Roman" w:cs="Times New Roman"/>
-          <w:sz w:val="26"/>
-          <w:szCs w:val="26"/>
-          <w:lang w:val="en-US"/>
-        </w:rPr>
-      </w:pPr>
-      <w:r>
-        <w:rPr>
-          <w:rFonts w:ascii="Times New Roman" w:hAnsi="Times New Roman" w:cs="Times New Roman"/>
-          <w:sz w:val="26"/>
-          <w:szCs w:val="26"/>
-          <w:lang w:val="en-US"/>
-        </w:rPr>
-        <w:t>Mô tả game: người chơi sẽ phải bảo vệ bản thân khỏi các kẻ thủ từ trên trời rơi xuống, nếu chạm kẻ thù hoặc kẻ thù đã rơi xuống đất thì người chơi sẽ mất điểm, cách duy nhất để tăng điểm và kéo dài trò chơi là vẽ đúng hình hiện ra trên màn hình.</w:t>
+      </w:pPr>
+      <w:r>
+        <w:rPr>
+          <w:rFonts w:ascii="Times New Roman" w:hAnsi="Times New Roman" w:cs="Times New Roman"/>
+          <w:sz w:val="26"/>
+          <w:szCs w:val="26"/>
+          <w:lang w:val="en-US"/>
+        </w:rPr>
+        <w:tab/>
+      </w:r>
+      <w:bookmarkStart w:id="6" w:name="_Toc103779937"/>
+      <w:r>
+        <w:rPr>
+          <w:rFonts w:ascii="Times New Roman" w:hAnsi="Times New Roman" w:cs="Times New Roman"/>
+          <w:b/>
+          <w:bCs/>
+          <w:sz w:val="26"/>
+          <w:szCs w:val="26"/>
+          <w:lang w:val="en-US"/>
+        </w:rPr>
+        <w:t>2.</w:t>
+      </w:r>
+      <w:r>
+        <w:rPr>
+          <w:rFonts w:ascii="Times New Roman" w:hAnsi="Times New Roman" w:cs="Times New Roman"/>
+          <w:b/>
+          <w:bCs/>
+          <w:sz w:val="26"/>
+          <w:szCs w:val="26"/>
+          <w:lang w:val="en-US"/>
+        </w:rPr>
+        <w:t>1</w:t>
+      </w:r>
+      <w:r>
+        <w:rPr>
+          <w:rFonts w:ascii="Times New Roman" w:hAnsi="Times New Roman" w:cs="Times New Roman"/>
+          <w:b/>
+          <w:bCs/>
+          <w:sz w:val="26"/>
+          <w:szCs w:val="26"/>
+          <w:lang w:val="en-US"/>
+        </w:rPr>
+        <w:t xml:space="preserve">.3 </w:t>
+      </w:r>
+      <w:r>
+        <w:rPr>
+          <w:rFonts w:ascii="Times New Roman" w:hAnsi="Times New Roman" w:cs="Times New Roman"/>
+          <w:b/>
+          <w:bCs/>
+          <w:sz w:val="26"/>
+          <w:szCs w:val="26"/>
+          <w:lang w:val="en-US"/>
+        </w:rPr>
+        <w:t>Mô tả trò chơi và quá trình tiếp cận</w:t>
+      </w:r>
+      <w:bookmarkEnd w:id="6"/>
+    </w:p>
+    <w:p>
+      <w:pPr>
+        <w:rPr>
+          <w:rFonts w:ascii="Times New Roman" w:hAnsi="Times New Roman" w:cs="Times New Roman"/>
+          <w:sz w:val="26"/>
+          <w:szCs w:val="26"/>
+          <w:lang w:val="en-US"/>
+        </w:rPr>
+      </w:pPr>
+      <w:r>
+        <w:rPr>
+          <w:rFonts w:ascii="Times New Roman" w:hAnsi="Times New Roman" w:cs="Times New Roman"/>
+          <w:sz w:val="26"/>
+          <w:szCs w:val="26"/>
+          <w:lang w:val="en-US"/>
+        </w:rPr>
+        <w:t>Mô tả game: người chơi sẽ phải bảo vệ bản thân khỏi các kẻ thủ từ trên trời rơi xuống, nếu</w:t>
+      </w:r>
+      <w:r>
+        <w:rPr>
+          <w:rFonts w:ascii="Times New Roman" w:hAnsi="Times New Roman" w:cs="Times New Roman"/>
+          <w:sz w:val="26"/>
+          <w:szCs w:val="26"/>
+          <w:lang w:val="en-US"/>
+        </w:rPr>
+        <w:t xml:space="preserve"> người chơi va chạm kẻ thù thì trò chơi sẽ kết thúc</w:t>
+      </w:r>
+      <w:r>
+        <w:rPr>
+          <w:rFonts w:ascii="Times New Roman" w:hAnsi="Times New Roman" w:cs="Times New Roman"/>
+          <w:sz w:val="26"/>
+          <w:szCs w:val="26"/>
+          <w:lang w:val="en-US"/>
+        </w:rPr>
+        <w:t>, cách duy nhất để tăng điểm và kéo dài trò chơi là vẽ đúng hình hiện ra trên màn hình</w:t>
+      </w:r>
+      <w:r>
+        <w:rPr>
+          <w:rFonts w:ascii="Times New Roman" w:hAnsi="Times New Roman" w:cs="Times New Roman"/>
+          <w:sz w:val="26"/>
+          <w:szCs w:val="26"/>
+          <w:lang w:val="en-US"/>
+        </w:rPr>
+        <w:t>, hình sẽ dược hiển thị bên trên màn hình chơi</w:t>
+      </w:r>
+      <w:r>
+        <w:rPr>
+          <w:rFonts w:ascii="Times New Roman" w:hAnsi="Times New Roman" w:cs="Times New Roman"/>
+          <w:sz w:val="26"/>
+          <w:szCs w:val="26"/>
+          <w:lang w:val="en-US"/>
+        </w:rPr>
+        <w:t>.</w:t>
       </w:r>
     </w:p>
     <w:p>
@@ -1777,7 +2970,7 @@
           <w:szCs w:val="26"/>
           <w:lang w:val="en-US"/>
         </w:rPr>
-        <w:t>Tìm hiểu về pygame, tạo project lưu trữ game.</w:t>
+        <w:t>Tìm hiểu về pygame.</w:t>
       </w:r>
     </w:p>
     <w:p>
@@ -1825,6 +3018,15 @@
         </w:rPr>
         <w:t>Đưa ra ý tưởng về cách chơi</w:t>
       </w:r>
+      <w:r>
+        <w:rPr>
+          <w:rFonts w:ascii="Times New Roman" w:hAnsi="Times New Roman" w:cs="Times New Roman"/>
+          <w:sz w:val="26"/>
+          <w:szCs w:val="26"/>
+          <w:lang w:val="en-US"/>
+        </w:rPr>
+        <w:t>.</w:t>
+      </w:r>
     </w:p>
     <w:p>
       <w:pPr>
@@ -1848,6 +3050,15 @@
         </w:rPr>
         <w:t>Tìm hình ảnh cho nhân vật, background, kẻ thù</w:t>
       </w:r>
+      <w:r>
+        <w:rPr>
+          <w:rFonts w:ascii="Times New Roman" w:hAnsi="Times New Roman" w:cs="Times New Roman"/>
+          <w:sz w:val="26"/>
+          <w:szCs w:val="26"/>
+          <w:lang w:val="en-US"/>
+        </w:rPr>
+        <w:t>.</w:t>
+      </w:r>
     </w:p>
     <w:p>
       <w:pPr>
@@ -1871,6 +3082,15 @@
         </w:rPr>
         <w:t>Thực hiện code phần kiểm tra hình vẽ tay thông qua máy học</w:t>
       </w:r>
+      <w:r>
+        <w:rPr>
+          <w:rFonts w:ascii="Times New Roman" w:hAnsi="Times New Roman" w:cs="Times New Roman"/>
+          <w:sz w:val="26"/>
+          <w:szCs w:val="26"/>
+          <w:lang w:val="en-US"/>
+        </w:rPr>
+        <w:t>.</w:t>
+      </w:r>
     </w:p>
     <w:p>
       <w:pPr>
@@ -1894,6 +3114,15 @@
         </w:rPr>
         <w:t>Thực hiện code phần game, giao diện</w:t>
       </w:r>
+      <w:r>
+        <w:rPr>
+          <w:rFonts w:ascii="Times New Roman" w:hAnsi="Times New Roman" w:cs="Times New Roman"/>
+          <w:sz w:val="26"/>
+          <w:szCs w:val="26"/>
+          <w:lang w:val="en-US"/>
+        </w:rPr>
+        <w:t>, menu.</w:t>
+      </w:r>
     </w:p>
     <w:p>
       <w:pPr>
@@ -1915,7 +3144,16 @@
           <w:szCs w:val="26"/>
           <w:lang w:val="en-US"/>
         </w:rPr>
-        <w:t>Kiểm tra lỗi và thêm tính năng </w:t>
+        <w:t xml:space="preserve">Kiểm tra lỗi và thêm tính </w:t>
+      </w:r>
+      <w:r>
+        <w:rPr>
+          <w:rFonts w:ascii="Times New Roman" w:hAnsi="Times New Roman" w:cs="Times New Roman"/>
+          <w:sz w:val="26"/>
+          <w:szCs w:val="26"/>
+          <w:lang w:val="en-US"/>
+        </w:rPr>
+        <w:t>năng.</w:t>
       </w:r>
     </w:p>
     <w:p>
@@ -1939,6 +3177,7 @@
         </w:rPr>
         <w:tab/>
       </w:r>
+      <w:bookmarkStart w:id="7" w:name="_Toc103779938"/>
       <w:r>
         <w:rPr>
           <w:rFonts w:ascii="Times New Roman" w:hAnsi="Times New Roman" w:cs="Times New Roman"/>
@@ -1950,6 +3189,7 @@
         </w:rPr>
         <w:t>2.1.4 Mục tiêu đặt ra</w:t>
       </w:r>
+      <w:bookmarkEnd w:id="7"/>
     </w:p>
     <w:p>
       <w:pPr>
@@ -2049,6 +3289,7 @@
           <w:lang w:val="en-US"/>
         </w:rPr>
       </w:pPr>
+      <w:bookmarkStart w:id="8" w:name="_Toc103779939"/>
       <w:r>
         <w:rPr>
           <w:rFonts w:ascii="Times New Roman" w:hAnsi="Times New Roman" w:cs="Times New Roman"/>
@@ -2058,6 +3299,7 @@
         </w:rPr>
         <w:t>2.2 Phân tích và thiết kế</w:t>
       </w:r>
+      <w:bookmarkEnd w:id="8"/>
     </w:p>
     <w:p>
       <w:pPr>
@@ -2078,6 +3320,7 @@
         </w:rPr>
         <w:tab/>
       </w:r>
+      <w:bookmarkStart w:id="9" w:name="_Toc103779940"/>
       <w:r>
         <w:rPr>
           <w:rFonts w:ascii="Times New Roman" w:hAnsi="Times New Roman" w:cs="Times New Roman"/>
@@ -2087,6 +3330,7 @@
         </w:rPr>
         <w:t>2.2.1 Giao diện và menu</w:t>
       </w:r>
+      <w:bookmarkEnd w:id="9"/>
     </w:p>
     <w:p>
       <w:pPr>
@@ -2172,6 +3416,7 @@
           <w:szCs w:val="26"/>
           <w:lang w:val="en-US"/>
         </w:rPr>
+        <w:lastRenderedPageBreak/>
         <w:t>Bố cục chữ nhật, nhỏ tạo cảm giác tiện nghi và sạch đẹp.</w:t>
       </w:r>
     </w:p>
@@ -2191,9 +3436,9 @@
         <w:rPr>
           <w:lang w:val="en-US"/>
         </w:rPr>
-        <w:lastRenderedPageBreak/>
         <w:tab/>
       </w:r>
+      <w:bookmarkStart w:id="10" w:name="_Toc103779941"/>
       <w:r>
         <w:rPr>
           <w:rFonts w:ascii="Times New Roman" w:hAnsi="Times New Roman" w:cs="Times New Roman"/>
@@ -2205,6 +3450,7 @@
         </w:rPr>
         <w:t>2.2.2 Thiết kế giao diện</w:t>
       </w:r>
+      <w:bookmarkEnd w:id="10"/>
     </w:p>
     <w:p>
       <w:pPr>
@@ -2219,6 +3465,7 @@
       <w:r>
         <w:rPr>
           <w:rFonts w:ascii="Times New Roman" w:hAnsi="Times New Roman" w:cs="Times New Roman"/>
+          <w:noProof/>
           <w:sz w:val="26"/>
           <w:szCs w:val="26"/>
           <w:lang w:val="en-US"/>
@@ -2354,6 +3601,7 @@
       <w:r>
         <w:rPr>
           <w:rFonts w:ascii="Times New Roman" w:hAnsi="Times New Roman" w:cs="Times New Roman"/>
+          <w:noProof/>
           <w:sz w:val="26"/>
           <w:szCs w:val="26"/>
           <w:lang w:val="en-US"/>
@@ -2490,6 +3738,7 @@
       <w:r>
         <w:rPr>
           <w:rFonts w:ascii="Times New Roman" w:hAnsi="Times New Roman" w:cs="Times New Roman"/>
+          <w:noProof/>
           <w:sz w:val="26"/>
           <w:szCs w:val="26"/>
           <w:lang w:val="en-US"/>
@@ -2540,7 +3789,6 @@
           <w:rFonts w:ascii="Times New Roman" w:hAnsi="Times New Roman" w:cs="Times New Roman"/>
           <w:sz w:val="26"/>
           <w:szCs w:val="26"/>
-          <w:lang w:val="en-US"/>
         </w:rPr>
       </w:pPr>
       <w:r>
@@ -2597,7 +3845,6 @@
           <w:rFonts w:ascii="Times New Roman" w:hAnsi="Times New Roman" w:cs="Times New Roman"/>
           <w:sz w:val="26"/>
           <w:szCs w:val="26"/>
-          <w:lang w:val="en-US"/>
         </w:rPr>
         <w:t xml:space="preserve"> Giao diện trò chơi</w:t>
       </w:r>
@@ -2611,19 +3858,18 @@
           <w:bCs/>
           <w:sz w:val="26"/>
           <w:szCs w:val="26"/>
-          <w:lang w:val="en-US"/>
-        </w:rPr>
-      </w:pPr>
-      <w:r>
-        <w:rPr>
-          <w:rFonts w:ascii="Times New Roman" w:hAnsi="Times New Roman" w:cs="Times New Roman"/>
-          <w:sz w:val="26"/>
-          <w:szCs w:val="26"/>
-          <w:lang w:val="en-US"/>
+        </w:rPr>
+      </w:pPr>
+      <w:r>
+        <w:rPr>
+          <w:rFonts w:ascii="Times New Roman" w:hAnsi="Times New Roman" w:cs="Times New Roman"/>
+          <w:sz w:val="26"/>
+          <w:szCs w:val="26"/>
         </w:rPr>
         <w:lastRenderedPageBreak/>
         <w:tab/>
       </w:r>
+      <w:bookmarkStart w:id="11" w:name="_Toc103779942"/>
       <w:r>
         <w:rPr>
           <w:rFonts w:ascii="Times New Roman" w:hAnsi="Times New Roman" w:cs="Times New Roman"/>
@@ -2631,7 +3877,6 @@
           <w:bCs/>
           <w:sz w:val="26"/>
           <w:szCs w:val="26"/>
-          <w:lang w:val="en-US"/>
         </w:rPr>
         <w:t>2.2.</w:t>
       </w:r>
@@ -2642,7 +3887,6 @@
           <w:bCs/>
           <w:sz w:val="26"/>
           <w:szCs w:val="26"/>
-          <w:lang w:val="en-US"/>
         </w:rPr>
         <w:t>3</w:t>
       </w:r>
@@ -2653,10 +3897,20 @@
           <w:bCs/>
           <w:sz w:val="26"/>
           <w:szCs w:val="26"/>
-          <w:lang w:val="en-US"/>
         </w:rPr>
         <w:t xml:space="preserve"> Sơ đồ giao diện</w:t>
       </w:r>
+      <w:r>
+        <w:rPr>
+          <w:rFonts w:ascii="Times New Roman" w:hAnsi="Times New Roman" w:cs="Times New Roman"/>
+          <w:b/>
+          <w:bCs/>
+          <w:sz w:val="26"/>
+          <w:szCs w:val="26"/>
+        </w:rPr>
+        <w:t xml:space="preserve"> trò chơi</w:t>
+      </w:r>
+      <w:bookmarkEnd w:id="11"/>
     </w:p>
     <w:p>
       <w:pPr>
@@ -2666,6 +3920,7 @@
       <w:r>
         <w:rPr>
           <w:rFonts w:ascii="Times New Roman" w:hAnsi="Times New Roman" w:cs="Times New Roman"/>
+          <w:noProof/>
           <w:lang w:val="en-US"/>
         </w:rPr>
         <w:drawing>
@@ -2793,6 +4048,7 @@
       <w:r>
         <w:rPr>
           <w:rFonts w:ascii="Times New Roman" w:hAnsi="Times New Roman" w:cs="Times New Roman"/>
+          <w:noProof/>
           <w:sz w:val="26"/>
           <w:szCs w:val="26"/>
           <w:lang w:val="en-US"/>
@@ -2910,130 +4166,34 @@
           <w:rFonts w:ascii="Times New Roman" w:hAnsi="Times New Roman" w:cs="Times New Roman"/>
           <w:b/>
           <w:bCs/>
-          <w:lang w:val="en-US"/>
-        </w:rPr>
-      </w:pPr>
+        </w:rPr>
+      </w:pPr>
+      <w:bookmarkStart w:id="12" w:name="_Toc103779943"/>
       <w:r>
         <w:rPr>
           <w:rFonts w:ascii="Times New Roman" w:hAnsi="Times New Roman" w:cs="Times New Roman"/>
           <w:b/>
           <w:bCs/>
-          <w:lang w:val="en-US"/>
-        </w:rPr>
-        <w:t>2.3 Cài đặt trò chơi</w:t>
-      </w:r>
-    </w:p>
-    <w:p>
-      <w:pPr>
-        <w:numPr>
-          <w:ilvl w:val="0"/>
-          <w:numId w:val="5"/>
-        </w:numPr>
-        <w:rPr>
-          <w:rFonts w:ascii="Times New Roman" w:hAnsi="Times New Roman" w:cs="Times New Roman"/>
-          <w:sz w:val="26"/>
-          <w:szCs w:val="26"/>
-          <w:lang w:val="en-US"/>
-        </w:rPr>
-      </w:pPr>
-      <w:r>
-        <w:rPr>
-          <w:rFonts w:ascii="Times New Roman" w:hAnsi="Times New Roman" w:cs="Times New Roman"/>
-          <w:sz w:val="26"/>
-          <w:szCs w:val="26"/>
-          <w:lang w:val="en-US"/>
-        </w:rPr>
-        <w:t>Thực hiện code từng đối tượng: nhân vật, kẻ thù, background</w:t>
-      </w:r>
-    </w:p>
-    <w:p>
-      <w:pPr>
-        <w:numPr>
-          <w:ilvl w:val="0"/>
-          <w:numId w:val="5"/>
-        </w:numPr>
-        <w:rPr>
-          <w:rFonts w:ascii="Times New Roman" w:hAnsi="Times New Roman" w:cs="Times New Roman"/>
-          <w:sz w:val="26"/>
-          <w:szCs w:val="26"/>
-          <w:lang w:val="en-US"/>
-        </w:rPr>
-      </w:pPr>
-      <w:r>
-        <w:rPr>
-          <w:rFonts w:ascii="Times New Roman" w:hAnsi="Times New Roman" w:cs="Times New Roman"/>
-          <w:sz w:val="26"/>
-          <w:szCs w:val="26"/>
-          <w:lang w:val="en-US"/>
-        </w:rPr>
-        <w:t>Thực hiện code máy học kiểm tra hình vẽ</w:t>
-      </w:r>
-    </w:p>
-    <w:p>
-      <w:pPr>
-        <w:numPr>
-          <w:ilvl w:val="0"/>
-          <w:numId w:val="5"/>
-        </w:numPr>
-        <w:rPr>
-          <w:rFonts w:ascii="Times New Roman" w:hAnsi="Times New Roman" w:cs="Times New Roman"/>
-          <w:sz w:val="26"/>
-          <w:szCs w:val="26"/>
-          <w:lang w:val="en-US"/>
-        </w:rPr>
-      </w:pPr>
-      <w:r>
-        <w:rPr>
-          <w:rFonts w:ascii="Times New Roman" w:hAnsi="Times New Roman" w:cs="Times New Roman"/>
-          <w:sz w:val="26"/>
-          <w:szCs w:val="26"/>
-          <w:lang w:val="en-US"/>
-        </w:rPr>
-        <w:t>Thực hiện code màn hình menu và các màn hình cần thiết bên trong</w:t>
-      </w:r>
-    </w:p>
-    <w:p>
-      <w:pPr>
-        <w:numPr>
-          <w:ilvl w:val="0"/>
-          <w:numId w:val="5"/>
-        </w:numPr>
-        <w:rPr>
-          <w:rFonts w:ascii="Times New Roman" w:hAnsi="Times New Roman" w:cs="Times New Roman"/>
-          <w:sz w:val="26"/>
-          <w:szCs w:val="26"/>
-          <w:lang w:val="en-US"/>
-        </w:rPr>
-      </w:pPr>
-      <w:r>
-        <w:rPr>
-          <w:rFonts w:ascii="Times New Roman" w:hAnsi="Times New Roman" w:cs="Times New Roman"/>
-          <w:sz w:val="26"/>
-          <w:szCs w:val="26"/>
-          <w:lang w:val="en-US"/>
-        </w:rPr>
-        <w:t>Kết hợp những phần code trên tạo nên game</w:t>
-      </w:r>
-    </w:p>
-    <w:p>
-      <w:pPr>
-        <w:pStyle w:val="Heading2"/>
+        </w:rPr>
+        <w:t>2.</w:t>
+      </w:r>
+      <w:r>
         <w:rPr>
           <w:rFonts w:ascii="Times New Roman" w:hAnsi="Times New Roman" w:cs="Times New Roman"/>
           <w:b/>
           <w:bCs/>
-          <w:lang w:val="en-US"/>
-        </w:rPr>
-      </w:pPr>
+        </w:rPr>
+        <w:t>3</w:t>
+      </w:r>
       <w:r>
         <w:rPr>
           <w:rFonts w:ascii="Times New Roman" w:hAnsi="Times New Roman" w:cs="Times New Roman"/>
           <w:b/>
           <w:bCs/>
-          <w:lang w:val="en-US"/>
-        </w:rPr>
-        <w:t>2.4 Các phương pháp đã sử dụng</w:t>
-      </w:r>
+        </w:rPr>
+        <w:t xml:space="preserve"> Các phương pháp đã sử dụng</w:t>
+      </w:r>
+      <w:bookmarkEnd w:id="12"/>
     </w:p>
     <w:p>
       <w:pPr>
@@ -3044,16 +4204,15 @@
           <w:bCs/>
           <w:sz w:val="26"/>
           <w:szCs w:val="26"/>
-          <w:lang w:val="en-US"/>
-        </w:rPr>
-      </w:pPr>
-      <w:r>
-        <w:rPr>
-          <w:rFonts w:ascii="Times New Roman" w:hAnsi="Times New Roman" w:cs="Times New Roman"/>
-          <w:lang w:val="en-US"/>
+        </w:rPr>
+      </w:pPr>
+      <w:r>
+        <w:rPr>
+          <w:rFonts w:ascii="Times New Roman" w:hAnsi="Times New Roman" w:cs="Times New Roman"/>
         </w:rPr>
         <w:tab/>
       </w:r>
+      <w:bookmarkStart w:id="13" w:name="_Toc103779944"/>
       <w:r>
         <w:rPr>
           <w:rFonts w:ascii="Times New Roman" w:hAnsi="Times New Roman" w:cs="Times New Roman"/>
@@ -3061,26 +4220,44 @@
           <w:bCs/>
           <w:sz w:val="26"/>
           <w:szCs w:val="26"/>
-          <w:lang w:val="en-US"/>
-        </w:rPr>
-        <w:t>2.4.1 Tạo hình vẽ ngẫu nhiên</w:t>
-      </w:r>
-    </w:p>
-    <w:p>
-      <w:pPr>
-        <w:rPr>
-          <w:rFonts w:ascii="Times New Roman" w:hAnsi="Times New Roman" w:cs="Times New Roman"/>
-          <w:sz w:val="26"/>
-          <w:szCs w:val="26"/>
-          <w:lang w:val="en-US"/>
-        </w:rPr>
-      </w:pPr>
-      <w:r>
-        <w:rPr>
-          <w:rFonts w:ascii="Times New Roman" w:hAnsi="Times New Roman" w:cs="Times New Roman"/>
-          <w:sz w:val="26"/>
-          <w:szCs w:val="26"/>
-          <w:lang w:val="en-US"/>
+        </w:rPr>
+        <w:t>2.</w:t>
+      </w:r>
+      <w:r>
+        <w:rPr>
+          <w:rFonts w:ascii="Times New Roman" w:hAnsi="Times New Roman" w:cs="Times New Roman"/>
+          <w:b/>
+          <w:bCs/>
+          <w:sz w:val="26"/>
+          <w:szCs w:val="26"/>
+        </w:rPr>
+        <w:t>3</w:t>
+      </w:r>
+      <w:r>
+        <w:rPr>
+          <w:rFonts w:ascii="Times New Roman" w:hAnsi="Times New Roman" w:cs="Times New Roman"/>
+          <w:b/>
+          <w:bCs/>
+          <w:sz w:val="26"/>
+          <w:szCs w:val="26"/>
+        </w:rPr>
+        <w:t>.1 Tạo hình vẽ ngẫu nhiên</w:t>
+      </w:r>
+      <w:bookmarkEnd w:id="13"/>
+    </w:p>
+    <w:p>
+      <w:pPr>
+        <w:rPr>
+          <w:rFonts w:ascii="Times New Roman" w:hAnsi="Times New Roman" w:cs="Times New Roman"/>
+          <w:sz w:val="26"/>
+          <w:szCs w:val="26"/>
+        </w:rPr>
+      </w:pPr>
+      <w:r>
+        <w:rPr>
+          <w:rFonts w:ascii="Times New Roman" w:hAnsi="Times New Roman" w:cs="Times New Roman"/>
+          <w:sz w:val="26"/>
+          <w:szCs w:val="26"/>
         </w:rPr>
         <w:t>Để tạo ra hình vẽ ngẫu nhiên nhóm đã áp dụng thuật toán Linear Regression</w:t>
       </w:r>
@@ -3089,7 +4266,6 @@
           <w:rFonts w:ascii="Times New Roman" w:hAnsi="Times New Roman" w:cs="Times New Roman"/>
           <w:sz w:val="26"/>
           <w:szCs w:val="26"/>
-          <w:lang w:val="en-US"/>
         </w:rPr>
         <w:t>:</w:t>
       </w:r>
@@ -3106,6 +4282,7 @@
       <w:r>
         <w:rPr>
           <w:rFonts w:ascii="Times New Roman" w:hAnsi="Times New Roman" w:cs="Times New Roman"/>
+          <w:noProof/>
           <w:sz w:val="26"/>
           <w:szCs w:val="26"/>
           <w:lang w:val="en-US"/>
@@ -3213,16 +4390,7 @@
           <w:szCs w:val="26"/>
           <w:lang w:val="en-US"/>
         </w:rPr>
-        <w:t>0,1</w:t>
-      </w:r>
-      <w:r>
-        <w:rPr>
-          <w:rFonts w:ascii="Times New Roman" w:hAnsi="Times New Roman" w:cs="Times New Roman"/>
-          <w:sz w:val="26"/>
-          <w:szCs w:val="26"/>
-          <w:lang w:val="en-US"/>
-        </w:rPr>
-        <w:t xml:space="preserve">), </w:t>
+        <w:t xml:space="preserve">0,1), </w:t>
       </w:r>
       <w:r>
         <w:rPr>
@@ -3264,7 +4432,6 @@
           <w:szCs w:val="26"/>
           <w:lang w:val="en-US"/>
         </w:rPr>
-        <w:lastRenderedPageBreak/>
         <w:t>Sau đó sử dụng công thức Linear Regression để tạo ra đồ thị có bậc của hàm số dựa theo bậc truyền vào.</w:t>
       </w:r>
     </w:p>
@@ -3289,25 +4456,7 @@
           <w:szCs w:val="26"/>
           <w:lang w:val="en-US"/>
         </w:rPr>
-        <w:t xml:space="preserve">Nhóm trực tiếp triển khai Linear </w:t>
-      </w:r>
-      <w:r>
-        <w:rPr>
-          <w:rFonts w:ascii="Times New Roman" w:hAnsi="Times New Roman" w:cs="Times New Roman"/>
-          <w:sz w:val="26"/>
-          <w:szCs w:val="26"/>
-          <w:lang w:val="en-US"/>
-        </w:rPr>
-        <w:t>Regression (</w:t>
-      </w:r>
-      <w:r>
-        <w:rPr>
-          <w:rFonts w:ascii="Times New Roman" w:hAnsi="Times New Roman" w:cs="Times New Roman"/>
-          <w:sz w:val="26"/>
-          <w:szCs w:val="26"/>
-          <w:lang w:val="en-US"/>
-        </w:rPr>
-        <w:t>không sử dụng thư viện).</w:t>
+        <w:t>Nhóm trực tiếp triển khai Linear Regression (không sử dụng thư viện).</w:t>
       </w:r>
     </w:p>
     <w:p>
@@ -3331,6 +4480,7 @@
         </w:rPr>
         <w:tab/>
       </w:r>
+      <w:bookmarkStart w:id="14" w:name="_Toc103779945"/>
       <w:r>
         <w:rPr>
           <w:rFonts w:ascii="Times New Roman" w:hAnsi="Times New Roman" w:cs="Times New Roman"/>
@@ -3342,6 +4492,7 @@
         </w:rPr>
         <w:t>2.4.2 Xử lý hình vẽ</w:t>
       </w:r>
+      <w:bookmarkEnd w:id="14"/>
     </w:p>
     <w:p>
       <w:pPr>
@@ -3370,6 +4521,7 @@
           <w:szCs w:val="26"/>
           <w:bdr w:val="none" w:sz="0" w:space="0" w:color="auto" w:frame="1"/>
         </w:rPr>
+        <w:lastRenderedPageBreak/>
         <w:drawing>
           <wp:inline distT="0" distB="0" distL="0" distR="0" wp14:anchorId="2031E356" wp14:editId="2C6D840A">
             <wp:extent cx="5943600" cy="1562100"/>
@@ -3494,54 +4646,30 @@
           <w:rFonts w:ascii="Times New Roman" w:hAnsi="Times New Roman" w:cs="Times New Roman"/>
           <w:sz w:val="26"/>
           <w:szCs w:val="26"/>
-          <w:lang w:val="en-US"/>
-        </w:rPr>
-      </w:pPr>
-      <w:r>
-        <w:rPr>
-          <w:rFonts w:ascii="Times New Roman" w:hAnsi="Times New Roman" w:cs="Times New Roman"/>
-          <w:sz w:val="26"/>
-          <w:szCs w:val="26"/>
-          <w:lang w:val="en-US"/>
-        </w:rPr>
-        <w:t xml:space="preserve">Vì thuật toán LinearRegression tạo ra đồ thị ngẫu nhiên trong khoảng </w:t>
-      </w:r>
-      <w:proofErr w:type="gramStart"/>
-      <w:r>
-        <w:rPr>
-          <w:rFonts w:ascii="Times New Roman" w:hAnsi="Times New Roman" w:cs="Times New Roman"/>
-          <w:sz w:val="26"/>
-          <w:szCs w:val="26"/>
-          <w:lang w:val="en-US"/>
-        </w:rPr>
-        <w:t>x(</w:t>
-      </w:r>
-      <w:proofErr w:type="gramEnd"/>
-      <w:r>
-        <w:rPr>
-          <w:rFonts w:ascii="Times New Roman" w:hAnsi="Times New Roman" w:cs="Times New Roman"/>
-          <w:sz w:val="26"/>
-          <w:szCs w:val="26"/>
-          <w:lang w:val="en-US"/>
-        </w:rPr>
-        <w:t>0,1) nên loss function sẽ không ổn định.Đôi khi phương sai của y rất lớn dẫn đến dù hình vẽ vào có sai lệch nhỏ nhưng loss function rất lớn.</w:t>
-      </w:r>
-    </w:p>
-    <w:p>
-      <w:pPr>
-        <w:rPr>
-          <w:rFonts w:ascii="Times New Roman" w:hAnsi="Times New Roman" w:cs="Times New Roman"/>
-          <w:sz w:val="26"/>
-          <w:szCs w:val="26"/>
-          <w:lang w:val="en-US"/>
-        </w:rPr>
-      </w:pPr>
-      <w:r>
-        <w:rPr>
-          <w:rFonts w:ascii="Times New Roman" w:hAnsi="Times New Roman" w:cs="Times New Roman"/>
-          <w:sz w:val="26"/>
-          <w:szCs w:val="26"/>
-          <w:lang w:val="en-US"/>
+        </w:rPr>
+      </w:pPr>
+      <w:r>
+        <w:rPr>
+          <w:rFonts w:ascii="Times New Roman" w:hAnsi="Times New Roman" w:cs="Times New Roman"/>
+          <w:sz w:val="26"/>
+          <w:szCs w:val="26"/>
+        </w:rPr>
+        <w:t>Vì thuật toán LinearRegression tạo ra đồ thị ngẫu nhiên trong khoảng x(0,1) nên loss function sẽ không ổn định.Đôi khi phương sai của y rất lớn dẫn đến dù hình vẽ vào có sai lệch nhỏ nhưng loss function rất lớn.</w:t>
+      </w:r>
+    </w:p>
+    <w:p>
+      <w:pPr>
+        <w:rPr>
+          <w:rFonts w:ascii="Times New Roman" w:hAnsi="Times New Roman" w:cs="Times New Roman"/>
+          <w:sz w:val="26"/>
+          <w:szCs w:val="26"/>
+        </w:rPr>
+      </w:pPr>
+      <w:r>
+        <w:rPr>
+          <w:rFonts w:ascii="Times New Roman" w:hAnsi="Times New Roman" w:cs="Times New Roman"/>
+          <w:sz w:val="26"/>
+          <w:szCs w:val="26"/>
         </w:rPr>
         <w:t>Vì vậy loss function đã được thay đổi lại để phù hợp với ngữ cảnh.</w:t>
       </w:r>
@@ -3558,6 +4686,7 @@
       <w:r>
         <w:rPr>
           <w:rFonts w:ascii="Times New Roman" w:hAnsi="Times New Roman" w:cs="Times New Roman"/>
+          <w:noProof/>
           <w:sz w:val="26"/>
           <w:szCs w:val="26"/>
           <w:lang w:val="en-US"/>
@@ -3750,6 +4879,7 @@
         </w:rPr>
         <w:tab/>
       </w:r>
+      <w:bookmarkStart w:id="15" w:name="_Toc103779946"/>
       <w:r>
         <w:rPr>
           <w:rFonts w:ascii="Times New Roman" w:hAnsi="Times New Roman" w:cs="Times New Roman"/>
@@ -3759,238 +4889,236 @@
           <w:szCs w:val="26"/>
           <w:lang w:val="en-US"/>
         </w:rPr>
-        <w:t>2.4.3 Lập Trình hướng đối tượng</w:t>
-      </w:r>
-    </w:p>
-    <w:p>
-      <w:pPr>
-        <w:rPr>
-          <w:rFonts w:ascii="Times New Roman" w:hAnsi="Times New Roman" w:cs="Times New Roman"/>
-          <w:sz w:val="26"/>
-          <w:szCs w:val="26"/>
-          <w:lang w:val="en-US"/>
-        </w:rPr>
-      </w:pPr>
-      <w:r>
-        <w:rPr>
-          <w:rFonts w:ascii="Times New Roman" w:hAnsi="Times New Roman" w:cs="Times New Roman"/>
-          <w:sz w:val="26"/>
-          <w:szCs w:val="26"/>
-          <w:lang w:val="en-US"/>
-        </w:rPr>
-        <w:t>Áp dụng phương pháp lập trình hướng đối tượng để tạo ra từng lớp cho những đối tượng cần thiết</w:t>
-      </w:r>
-    </w:p>
-    <w:p>
-      <w:pPr>
-        <w:rPr>
-          <w:rFonts w:ascii="Times New Roman" w:hAnsi="Times New Roman" w:cs="Times New Roman"/>
-          <w:sz w:val="26"/>
-          <w:szCs w:val="26"/>
-          <w:lang w:val="en-US"/>
-        </w:rPr>
-      </w:pPr>
-      <w:r>
-        <w:rPr>
-          <w:rFonts w:ascii="Times New Roman" w:hAnsi="Times New Roman" w:cs="Times New Roman"/>
-          <w:sz w:val="26"/>
-          <w:szCs w:val="26"/>
-          <w:lang w:val="en-US"/>
-        </w:rPr>
-        <w:t>Lập trình logic các sự kiện diễn ra trong phần menu và trò chơi </w:t>
-      </w:r>
-    </w:p>
-    <w:p>
-      <w:pPr>
-        <w:pStyle w:val="Heading2"/>
+        <w:t>2.</w:t>
+      </w:r>
+      <w:r>
         <w:rPr>
           <w:rFonts w:ascii="Times New Roman" w:hAnsi="Times New Roman" w:cs="Times New Roman"/>
           <w:b/>
           <w:bCs/>
-          <w:lang w:val="en-US"/>
-        </w:rPr>
-      </w:pPr>
+          <w:sz w:val="26"/>
+          <w:szCs w:val="26"/>
+          <w:lang w:val="en-US"/>
+        </w:rPr>
+        <w:t>3</w:t>
+      </w:r>
       <w:r>
         <w:rPr>
           <w:rFonts w:ascii="Times New Roman" w:hAnsi="Times New Roman" w:cs="Times New Roman"/>
           <w:b/>
           <w:bCs/>
-          <w:lang w:val="en-US"/>
-        </w:rPr>
-        <w:lastRenderedPageBreak/>
-        <w:t>2.4 Hướng phát triển trong tương lai</w:t>
-      </w:r>
-    </w:p>
-    <w:p>
-      <w:pPr>
-        <w:rPr>
-          <w:rFonts w:ascii="Times New Roman" w:hAnsi="Times New Roman" w:cs="Times New Roman"/>
-          <w:sz w:val="26"/>
-          <w:szCs w:val="26"/>
-          <w:lang w:val="en-US"/>
-        </w:rPr>
-      </w:pPr>
-      <w:r>
-        <w:rPr>
-          <w:rFonts w:ascii="Times New Roman" w:hAnsi="Times New Roman" w:cs="Times New Roman"/>
-          <w:sz w:val="26"/>
-          <w:szCs w:val="26"/>
-          <w:lang w:val="en-US"/>
-        </w:rPr>
-        <w:t>Game có thể được áp dụng và phát triển thêm trên các thiết bị di động bỏ túi, thêm các màn chơi mới, cách chơi mới, kẻ thù mới.</w:t>
-      </w:r>
-    </w:p>
-    <w:p>
-      <w:pPr>
-        <w:rPr>
-          <w:rFonts w:ascii="Times New Roman" w:hAnsi="Times New Roman" w:cs="Times New Roman"/>
-          <w:sz w:val="26"/>
-          <w:szCs w:val="26"/>
-          <w:lang w:val="en-US"/>
-        </w:rPr>
-      </w:pPr>
-      <w:r>
-        <w:rPr>
-          <w:rFonts w:ascii="Times New Roman" w:hAnsi="Times New Roman" w:cs="Times New Roman"/>
-          <w:sz w:val="26"/>
-          <w:szCs w:val="26"/>
-          <w:lang w:val="en-US"/>
-        </w:rPr>
-        <w:t xml:space="preserve">Thêm cửa hàng với các chức năng mua đồ thay đổi nhân </w:t>
-      </w:r>
-      <w:r>
-        <w:rPr>
-          <w:rFonts w:ascii="Times New Roman" w:hAnsi="Times New Roman" w:cs="Times New Roman"/>
-          <w:sz w:val="26"/>
-          <w:szCs w:val="26"/>
-          <w:lang w:val="en-US"/>
-        </w:rPr>
-        <w:t>vật, màu</w:t>
-      </w:r>
-      <w:r>
-        <w:rPr>
-          <w:rFonts w:ascii="Times New Roman" w:hAnsi="Times New Roman" w:cs="Times New Roman"/>
-          <w:sz w:val="26"/>
-          <w:szCs w:val="26"/>
-          <w:lang w:val="en-US"/>
-        </w:rPr>
-        <w:t xml:space="preserve"> </w:t>
-      </w:r>
-      <w:r>
-        <w:rPr>
-          <w:rFonts w:ascii="Times New Roman" w:hAnsi="Times New Roman" w:cs="Times New Roman"/>
-          <w:sz w:val="26"/>
-          <w:szCs w:val="26"/>
-          <w:lang w:val="en-US"/>
-        </w:rPr>
-        <w:t>vẽ, màu</w:t>
-      </w:r>
-      <w:r>
-        <w:rPr>
-          <w:rFonts w:ascii="Times New Roman" w:hAnsi="Times New Roman" w:cs="Times New Roman"/>
-          <w:sz w:val="26"/>
-          <w:szCs w:val="26"/>
-          <w:lang w:val="en-US"/>
-        </w:rPr>
-        <w:t xml:space="preserve"> </w:t>
-      </w:r>
-      <w:r>
-        <w:rPr>
-          <w:rFonts w:ascii="Times New Roman" w:hAnsi="Times New Roman" w:cs="Times New Roman"/>
-          <w:sz w:val="26"/>
-          <w:szCs w:val="26"/>
-          <w:lang w:val="en-US"/>
-        </w:rPr>
-        <w:t>nền, kẻ</w:t>
-      </w:r>
-      <w:r>
-        <w:rPr>
-          <w:rFonts w:ascii="Times New Roman" w:hAnsi="Times New Roman" w:cs="Times New Roman"/>
-          <w:sz w:val="26"/>
-          <w:szCs w:val="26"/>
-          <w:lang w:val="en-US"/>
-        </w:rPr>
-        <w:t xml:space="preserve"> thù.</w:t>
-      </w:r>
-    </w:p>
-    <w:p>
-      <w:pPr>
-        <w:rPr>
-          <w:rFonts w:ascii="Times New Roman" w:hAnsi="Times New Roman" w:cs="Times New Roman"/>
-          <w:lang w:val="en-US"/>
-        </w:rPr>
-      </w:pPr>
-    </w:p>
-    <w:p>
-      <w:pPr>
-        <w:rPr>
-          <w:rFonts w:ascii="Times New Roman" w:hAnsi="Times New Roman" w:cs="Times New Roman"/>
-          <w:lang w:val="en-US"/>
-        </w:rPr>
-      </w:pPr>
-    </w:p>
-    <w:p>
-      <w:pPr>
-        <w:pStyle w:val="Heading1"/>
+          <w:sz w:val="26"/>
+          <w:szCs w:val="26"/>
+          <w:lang w:val="en-US"/>
+        </w:rPr>
+        <w:t>.3 Lập Trình hướng đối tượng</w:t>
+      </w:r>
+      <w:bookmarkEnd w:id="15"/>
+    </w:p>
+    <w:p>
+      <w:pPr>
+        <w:rPr>
+          <w:rFonts w:ascii="Times New Roman" w:hAnsi="Times New Roman" w:cs="Times New Roman"/>
+          <w:sz w:val="26"/>
+          <w:szCs w:val="26"/>
+          <w:lang w:val="en-US"/>
+        </w:rPr>
+      </w:pPr>
+      <w:r>
+        <w:rPr>
+          <w:rFonts w:ascii="Times New Roman" w:hAnsi="Times New Roman" w:cs="Times New Roman"/>
+          <w:sz w:val="26"/>
+          <w:szCs w:val="26"/>
+          <w:lang w:val="en-US"/>
+        </w:rPr>
+        <w:t>Áp dụng phương pháp lập trình hướng đối tượng để tạo ra từng lớp cho những đối tượng cần thiết</w:t>
+      </w:r>
+      <w:r>
+        <w:rPr>
+          <w:rFonts w:ascii="Times New Roman" w:hAnsi="Times New Roman" w:cs="Times New Roman"/>
+          <w:sz w:val="26"/>
+          <w:szCs w:val="26"/>
+          <w:lang w:val="en-US"/>
+        </w:rPr>
+        <w:t xml:space="preserve"> như: nhân vật, người chơi, background, vẽ hình.</w:t>
+      </w:r>
+    </w:p>
+    <w:p>
+      <w:pPr>
+        <w:rPr>
+          <w:rFonts w:ascii="Times New Roman" w:hAnsi="Times New Roman" w:cs="Times New Roman"/>
+          <w:sz w:val="26"/>
+          <w:szCs w:val="26"/>
+          <w:lang w:val="en-US"/>
+        </w:rPr>
+      </w:pPr>
+      <w:r>
+        <w:rPr>
+          <w:rFonts w:ascii="Times New Roman" w:hAnsi="Times New Roman" w:cs="Times New Roman"/>
+          <w:sz w:val="26"/>
+          <w:szCs w:val="26"/>
+          <w:lang w:val="en-US"/>
+        </w:rPr>
+        <w:t xml:space="preserve">Lập trình logic </w:t>
+      </w:r>
+      <w:r>
+        <w:rPr>
+          <w:rFonts w:ascii="Times New Roman" w:hAnsi="Times New Roman" w:cs="Times New Roman"/>
+          <w:sz w:val="26"/>
+          <w:szCs w:val="26"/>
+          <w:lang w:val="en-US"/>
+        </w:rPr>
+        <w:t xml:space="preserve">và kiểm tra </w:t>
+      </w:r>
+      <w:r>
+        <w:rPr>
+          <w:rFonts w:ascii="Times New Roman" w:hAnsi="Times New Roman" w:cs="Times New Roman"/>
+          <w:sz w:val="26"/>
+          <w:szCs w:val="26"/>
+          <w:lang w:val="en-US"/>
+        </w:rPr>
+        <w:t>các sự kiện diễn ra trong menu và trò chơi</w:t>
+      </w:r>
+      <w:r>
+        <w:rPr>
+          <w:rFonts w:ascii="Times New Roman" w:hAnsi="Times New Roman" w:cs="Times New Roman"/>
+          <w:sz w:val="26"/>
+          <w:szCs w:val="26"/>
+          <w:lang w:val="en-US"/>
+        </w:rPr>
+        <w:t>.</w:t>
+      </w:r>
+    </w:p>
+    <w:p>
+      <w:pPr>
+        <w:pStyle w:val="Heading2"/>
         <w:rPr>
           <w:rFonts w:ascii="Times New Roman" w:hAnsi="Times New Roman" w:cs="Times New Roman"/>
           <w:b/>
           <w:bCs/>
-          <w:sz w:val="26"/>
-          <w:szCs w:val="26"/>
-          <w:lang w:val="en-US"/>
-        </w:rPr>
-      </w:pPr>
+          <w:lang w:val="en-US"/>
+        </w:rPr>
+      </w:pPr>
+      <w:bookmarkStart w:id="16" w:name="_Toc103779947"/>
       <w:r>
         <w:rPr>
           <w:rFonts w:ascii="Times New Roman" w:hAnsi="Times New Roman" w:cs="Times New Roman"/>
           <w:b/>
           <w:bCs/>
-          <w:sz w:val="26"/>
-          <w:szCs w:val="26"/>
-          <w:lang w:val="en-US"/>
-        </w:rPr>
-        <w:t>Chương 3. Kết luận</w:t>
-      </w:r>
-    </w:p>
-    <w:p>
-      <w:pPr>
-        <w:pStyle w:val="Heading2"/>
+          <w:lang w:val="en-US"/>
+        </w:rPr>
+        <w:t>2.4 Hướng phát triển trong tương lai</w:t>
+      </w:r>
+      <w:bookmarkEnd w:id="16"/>
+    </w:p>
+    <w:p>
+      <w:pPr>
+        <w:rPr>
+          <w:rFonts w:ascii="Times New Roman" w:hAnsi="Times New Roman" w:cs="Times New Roman"/>
+          <w:sz w:val="26"/>
+          <w:szCs w:val="26"/>
+          <w:lang w:val="en-US"/>
+        </w:rPr>
+      </w:pPr>
+      <w:r>
+        <w:rPr>
+          <w:rFonts w:ascii="Times New Roman" w:hAnsi="Times New Roman" w:cs="Times New Roman"/>
+          <w:sz w:val="26"/>
+          <w:szCs w:val="26"/>
+          <w:lang w:val="en-US"/>
+        </w:rPr>
+        <w:t>Game có thể được áp dụng và phát triển thêm trên các thiết bị di động bỏ túi, thêm các màn chơi mới, cách chơi mới, kẻ thù mới.</w:t>
+      </w:r>
+    </w:p>
+    <w:p>
+      <w:pPr>
+        <w:rPr>
+          <w:rFonts w:ascii="Times New Roman" w:hAnsi="Times New Roman" w:cs="Times New Roman"/>
+          <w:sz w:val="26"/>
+          <w:szCs w:val="26"/>
+          <w:lang w:val="en-US"/>
+        </w:rPr>
+      </w:pPr>
+      <w:r>
+        <w:rPr>
+          <w:rFonts w:ascii="Times New Roman" w:hAnsi="Times New Roman" w:cs="Times New Roman"/>
+          <w:sz w:val="26"/>
+          <w:szCs w:val="26"/>
+          <w:lang w:val="en-US"/>
+        </w:rPr>
+        <w:t xml:space="preserve">Thêm cửa hàng với các chức năng mua đồ thay đổi nhân vật, màu </w:t>
+      </w:r>
+      <w:r>
+        <w:rPr>
+          <w:rFonts w:ascii="Times New Roman" w:hAnsi="Times New Roman" w:cs="Times New Roman"/>
+          <w:sz w:val="26"/>
+          <w:szCs w:val="26"/>
+          <w:lang w:val="en-US"/>
+        </w:rPr>
+        <w:t>vẽ, màu</w:t>
+      </w:r>
+      <w:r>
+        <w:rPr>
+          <w:rFonts w:ascii="Times New Roman" w:hAnsi="Times New Roman" w:cs="Times New Roman"/>
+          <w:sz w:val="26"/>
+          <w:szCs w:val="26"/>
+          <w:lang w:val="en-US"/>
+        </w:rPr>
+        <w:t xml:space="preserve"> </w:t>
+      </w:r>
+      <w:r>
+        <w:rPr>
+          <w:rFonts w:ascii="Times New Roman" w:hAnsi="Times New Roman" w:cs="Times New Roman"/>
+          <w:sz w:val="26"/>
+          <w:szCs w:val="26"/>
+          <w:lang w:val="en-US"/>
+        </w:rPr>
+        <w:t>nền, kẻ</w:t>
+      </w:r>
+      <w:r>
+        <w:rPr>
+          <w:rFonts w:ascii="Times New Roman" w:hAnsi="Times New Roman" w:cs="Times New Roman"/>
+          <w:sz w:val="26"/>
+          <w:szCs w:val="26"/>
+          <w:lang w:val="en-US"/>
+        </w:rPr>
+        <w:t xml:space="preserve"> thù.</w:t>
+      </w:r>
+    </w:p>
+    <w:p>
+      <w:pPr>
+        <w:rPr>
+          <w:rFonts w:ascii="Times New Roman" w:hAnsi="Times New Roman" w:cs="Times New Roman"/>
+          <w:lang w:val="en-US"/>
+        </w:rPr>
+      </w:pPr>
+    </w:p>
+    <w:p>
+      <w:pPr>
+        <w:pStyle w:val="Heading1"/>
         <w:rPr>
           <w:rFonts w:ascii="Times New Roman" w:hAnsi="Times New Roman" w:cs="Times New Roman"/>
           <w:b/>
           <w:bCs/>
-          <w:lang w:val="en-US"/>
-        </w:rPr>
-      </w:pPr>
+          <w:sz w:val="26"/>
+          <w:szCs w:val="26"/>
+          <w:lang w:val="en-US"/>
+        </w:rPr>
+      </w:pPr>
+      <w:bookmarkStart w:id="17" w:name="_Toc103779948"/>
       <w:r>
         <w:rPr>
           <w:rFonts w:ascii="Times New Roman" w:hAnsi="Times New Roman" w:cs="Times New Roman"/>
           <w:b/>
           <w:bCs/>
-          <w:lang w:val="en-US"/>
-        </w:rPr>
-        <w:t>3.1 Quá trình</w:t>
-      </w:r>
-    </w:p>
-    <w:p>
-      <w:pPr>
-        <w:rPr>
-          <w:rFonts w:ascii="Times New Roman" w:hAnsi="Times New Roman" w:cs="Times New Roman"/>
-          <w:sz w:val="26"/>
-          <w:szCs w:val="26"/>
-          <w:lang w:val="en-US"/>
-        </w:rPr>
-      </w:pPr>
-      <w:r>
-        <w:rPr>
-          <w:rFonts w:ascii="Times New Roman" w:hAnsi="Times New Roman" w:cs="Times New Roman"/>
-          <w:sz w:val="26"/>
-          <w:szCs w:val="26"/>
-          <w:lang w:val="en-US"/>
-        </w:rPr>
-        <w:t>Trong quá trình thực hiện đồ án nhóm đã có một vài ý kiến khác nhau về việc thiết kế cách chơi và background của game, tuy nhiên nó đã được thống nhất mà không mất quá nhiều thời gian. Nhóm mất hơn 1 tuần để thiết kế cách kiểm tra hình vẽ tay của người chơi, khoảng thời gian còn lại trong quá trình làm 3 tuần nhóm thực hiện tạo ra nhân vật, kẻ thù và thực hiện chuyển động của chúng trên background, thực hiện các logic của cách chơi, sau đó là tạo menu, các nút trên menu. Cuối cùng là kết hợp các phần code lại với nhau, kiểm tra lỗi, trang trí lại cho game, thành phẩm cuối cùng là tạo thành một game hoàn chỉnh.</w:t>
-      </w:r>
+          <w:sz w:val="26"/>
+          <w:szCs w:val="26"/>
+          <w:lang w:val="en-US"/>
+        </w:rPr>
+        <w:lastRenderedPageBreak/>
+        <w:t>Chương 3. Kết luận</w:t>
+      </w:r>
+      <w:bookmarkEnd w:id="17"/>
     </w:p>
     <w:p>
       <w:pPr>
@@ -4002,6 +5130,7 @@
           <w:lang w:val="en-US"/>
         </w:rPr>
       </w:pPr>
+      <w:bookmarkStart w:id="18" w:name="_Toc103779949"/>
       <w:r>
         <w:rPr>
           <w:rFonts w:ascii="Times New Roman" w:hAnsi="Times New Roman" w:cs="Times New Roman"/>
@@ -4009,45 +5138,155 @@
           <w:bCs/>
           <w:lang w:val="en-US"/>
         </w:rPr>
+        <w:t>3.1 Quá trình</w:t>
+      </w:r>
+      <w:bookmarkEnd w:id="18"/>
+    </w:p>
+    <w:p>
+      <w:pPr>
+        <w:rPr>
+          <w:rFonts w:ascii="Times New Roman" w:hAnsi="Times New Roman" w:cs="Times New Roman"/>
+          <w:sz w:val="26"/>
+          <w:szCs w:val="26"/>
+          <w:lang w:val="en-US"/>
+        </w:rPr>
+      </w:pPr>
+      <w:r>
+        <w:rPr>
+          <w:rFonts w:ascii="Times New Roman" w:hAnsi="Times New Roman" w:cs="Times New Roman"/>
+          <w:sz w:val="26"/>
+          <w:szCs w:val="26"/>
+          <w:lang w:val="en-US"/>
+        </w:rPr>
+        <w:t>Trong quá trình thực hiện đồ án nhóm đã có một vài ý kiến khác nhau về việc thiết kế cách chơi và background của game, tuy nhiên nó đã được thống nhất mà không mất quá nhiều thời gian. Nhóm mất hơn 1 tuần để thiết kế cách kiểm tra hình vẽ tay của người chơi, khoảng thời gian còn lại trong quá trình làm 3 tuần nhóm thực hiện tạo ra nhân vật, kẻ thù và thực hiện chuyển động của chúng trên background, thực hiện các logic của cách chơi</w:t>
+      </w:r>
+      <w:r>
+        <w:rPr>
+          <w:rFonts w:ascii="Times New Roman" w:hAnsi="Times New Roman" w:cs="Times New Roman"/>
+          <w:sz w:val="26"/>
+          <w:szCs w:val="26"/>
+          <w:lang w:val="en-US"/>
+        </w:rPr>
+        <w:t>. S</w:t>
+      </w:r>
+      <w:r>
+        <w:rPr>
+          <w:rFonts w:ascii="Times New Roman" w:hAnsi="Times New Roman" w:cs="Times New Roman"/>
+          <w:sz w:val="26"/>
+          <w:szCs w:val="26"/>
+          <w:lang w:val="en-US"/>
+        </w:rPr>
+        <w:t>au đó là tạo menu, các nút trên menu</w:t>
+      </w:r>
+      <w:r>
+        <w:rPr>
+          <w:rFonts w:ascii="Times New Roman" w:hAnsi="Times New Roman" w:cs="Times New Roman"/>
+          <w:sz w:val="26"/>
+          <w:szCs w:val="26"/>
+          <w:lang w:val="en-US"/>
+        </w:rPr>
+        <w:t>, tạo cửa hàng cho phép người chơi mua và lựa chọn nhân vật hoặc màu vẽ</w:t>
+      </w:r>
+      <w:r>
+        <w:rPr>
+          <w:rFonts w:ascii="Times New Roman" w:hAnsi="Times New Roman" w:cs="Times New Roman"/>
+          <w:sz w:val="26"/>
+          <w:szCs w:val="26"/>
+          <w:lang w:val="en-US"/>
+        </w:rPr>
+        <w:t>. Cuối cùng là kết hợp các phần code lại với nhau, kiểm tra lỗi, trang trí lại cho game, thành phẩm cuối cùng là tạo thành một game hoàn chỉnh.</w:t>
+      </w:r>
+    </w:p>
+    <w:p>
+      <w:pPr>
+        <w:pStyle w:val="Heading2"/>
+        <w:rPr>
+          <w:rFonts w:ascii="Times New Roman" w:hAnsi="Times New Roman" w:cs="Times New Roman"/>
+          <w:b/>
+          <w:bCs/>
+          <w:lang w:val="en-US"/>
+        </w:rPr>
+      </w:pPr>
+      <w:bookmarkStart w:id="19" w:name="_Toc103779950"/>
+      <w:r>
+        <w:rPr>
+          <w:rFonts w:ascii="Times New Roman" w:hAnsi="Times New Roman" w:cs="Times New Roman"/>
+          <w:b/>
+          <w:bCs/>
+          <w:lang w:val="en-US"/>
+        </w:rPr>
         <w:t>3.2 Kết quả thu được</w:t>
       </w:r>
-    </w:p>
-    <w:p>
-      <w:pPr>
-        <w:rPr>
-          <w:rFonts w:ascii="Times New Roman" w:hAnsi="Times New Roman" w:cs="Times New Roman"/>
-          <w:sz w:val="26"/>
-          <w:szCs w:val="26"/>
-          <w:lang w:val="en-US"/>
-        </w:rPr>
-      </w:pPr>
-      <w:r>
-        <w:rPr>
-          <w:rFonts w:ascii="Times New Roman" w:hAnsi="Times New Roman" w:cs="Times New Roman"/>
-          <w:sz w:val="26"/>
-          <w:szCs w:val="26"/>
-          <w:lang w:val="en-US"/>
-        </w:rPr>
-        <w:t xml:space="preserve">Hiểu thêm về máy học cũng các thư viện khác của ngôn ngữ Python, từ đó bản thân cũng phát triển hơn qua việc làm một đồ án </w:t>
-      </w:r>
-      <w:r>
-        <w:rPr>
-          <w:rFonts w:ascii="Times New Roman" w:hAnsi="Times New Roman" w:cs="Times New Roman"/>
-          <w:sz w:val="26"/>
-          <w:szCs w:val="26"/>
-          <w:lang w:val="en-US"/>
-        </w:rPr>
-        <w:t>với ngôn</w:t>
-      </w:r>
-      <w:r>
-        <w:rPr>
-          <w:rFonts w:ascii="Times New Roman" w:hAnsi="Times New Roman" w:cs="Times New Roman"/>
-          <w:sz w:val="26"/>
-          <w:szCs w:val="26"/>
-          <w:lang w:val="en-US"/>
-        </w:rPr>
-        <w:t xml:space="preserve"> ngữ Python. Cùng với đó là kinh nghiệm tìm kiếm thông tin, sửa các bug, làm việc nhóm cũng được tích lũy thêm.</w:t>
-      </w:r>
+      <w:bookmarkEnd w:id="19"/>
+    </w:p>
+    <w:p>
+      <w:pPr>
+        <w:rPr>
+          <w:rFonts w:ascii="Times New Roman" w:hAnsi="Times New Roman" w:cs="Times New Roman"/>
+          <w:sz w:val="26"/>
+          <w:szCs w:val="26"/>
+          <w:lang w:val="en-US"/>
+        </w:rPr>
+      </w:pPr>
+      <w:r>
+        <w:rPr>
+          <w:rFonts w:ascii="Times New Roman" w:hAnsi="Times New Roman" w:cs="Times New Roman"/>
+          <w:sz w:val="26"/>
+          <w:szCs w:val="26"/>
+          <w:lang w:val="en-US"/>
+        </w:rPr>
+        <w:t>Hiểu thêm về máy học cũng các thư viện khác của ngôn ngữ Python, từ đó bản thân cũng phát triển hơn qua việc làm một đồ án với ngôn ngữ Python. Cùng với đó là kinh nghiệm tìm kiếm thông tin, sửa các bug, làm việc nhóm cũng được tích lũy thêm.</w:t>
+      </w:r>
+    </w:p>
+    <w:p>
+      <w:pPr>
+        <w:rPr>
+          <w:rFonts w:ascii="Times New Roman" w:hAnsi="Times New Roman" w:cs="Times New Roman"/>
+          <w:sz w:val="26"/>
+          <w:szCs w:val="26"/>
+          <w:lang w:val="en-US"/>
+        </w:rPr>
+      </w:pPr>
+    </w:p>
+    <w:p>
+      <w:pPr>
+        <w:rPr>
+          <w:rFonts w:ascii="Times New Roman" w:hAnsi="Times New Roman" w:cs="Times New Roman"/>
+          <w:sz w:val="26"/>
+          <w:szCs w:val="26"/>
+          <w:lang w:val="en-US"/>
+        </w:rPr>
+      </w:pPr>
+    </w:p>
+    <w:p>
+      <w:pPr>
+        <w:rPr>
+          <w:rFonts w:ascii="Times New Roman" w:hAnsi="Times New Roman" w:cs="Times New Roman"/>
+          <w:sz w:val="26"/>
+          <w:szCs w:val="26"/>
+          <w:lang w:val="en-US"/>
+        </w:rPr>
+      </w:pPr>
+    </w:p>
+    <w:p>
+      <w:pPr>
+        <w:rPr>
+          <w:rFonts w:ascii="Times New Roman" w:hAnsi="Times New Roman" w:cs="Times New Roman"/>
+          <w:sz w:val="26"/>
+          <w:szCs w:val="26"/>
+          <w:lang w:val="en-US"/>
+        </w:rPr>
+      </w:pPr>
+    </w:p>
+    <w:p>
+      <w:pPr>
+        <w:rPr>
+          <w:rFonts w:ascii="Times New Roman" w:hAnsi="Times New Roman" w:cs="Times New Roman"/>
+          <w:sz w:val="26"/>
+          <w:szCs w:val="26"/>
+          <w:lang w:val="en-US"/>
+        </w:rPr>
+      </w:pPr>
     </w:p>
     <w:p>
       <w:pPr>
@@ -4188,9 +5427,12 @@
           <w:numId w:val="10"/>
         </w:numPr>
         <w:rPr>
-          <w:rFonts w:ascii="Times New Roman" w:hAnsi="Times New Roman" w:cs="Times New Roman"/>
-          <w:sz w:val="26"/>
-          <w:szCs w:val="26"/>
+          <w:rStyle w:val="Hyperlink"/>
+          <w:rFonts w:ascii="Times New Roman" w:hAnsi="Times New Roman" w:cs="Times New Roman"/>
+          <w:color w:val="auto"/>
+          <w:sz w:val="26"/>
+          <w:szCs w:val="26"/>
+          <w:u w:val="none"/>
           <w:lang w:val="en-US"/>
         </w:rPr>
       </w:pPr>
@@ -4209,36 +5451,109 @@
     </w:p>
     <w:p>
       <w:pPr>
-        <w:rPr>
-          <w:rFonts w:ascii="Times New Roman" w:hAnsi="Times New Roman" w:cs="Times New Roman"/>
-          <w:sz w:val="26"/>
-          <w:szCs w:val="26"/>
-          <w:lang w:val="en-US"/>
-        </w:rPr>
-      </w:pPr>
-    </w:p>
-    <w:p>
-      <w:pPr>
-        <w:rPr>
-          <w:rFonts w:ascii="Times New Roman" w:hAnsi="Times New Roman" w:cs="Times New Roman"/>
-          <w:sz w:val="26"/>
-          <w:szCs w:val="26"/>
-          <w:lang w:val="en-US"/>
-        </w:rPr>
-      </w:pPr>
-    </w:p>
-    <w:p>
-      <w:pPr>
-        <w:rPr>
-          <w:rFonts w:ascii="Times New Roman" w:hAnsi="Times New Roman" w:cs="Times New Roman"/>
-          <w:sz w:val="26"/>
-          <w:szCs w:val="26"/>
-          <w:lang w:val="en-US"/>
-        </w:rPr>
-      </w:pPr>
-    </w:p>
-    <w:p>
-      <w:pPr>
+        <w:pStyle w:val="ListParagraph"/>
+        <w:numPr>
+          <w:ilvl w:val="0"/>
+          <w:numId w:val="10"/>
+        </w:numPr>
+        <w:rPr>
+          <w:rStyle w:val="Hyperlink"/>
+          <w:rFonts w:ascii="Times New Roman" w:hAnsi="Times New Roman" w:cs="Times New Roman"/>
+          <w:color w:val="auto"/>
+          <w:sz w:val="26"/>
+          <w:szCs w:val="26"/>
+          <w:u w:val="none"/>
+          <w:lang w:val="en-US"/>
+        </w:rPr>
+      </w:pPr>
+      <w:hyperlink r:id="rId18" w:history="1">
+        <w:r>
+          <w:rPr>
+            <w:rStyle w:val="Hyperlink"/>
+            <w:rFonts w:ascii="Times New Roman" w:hAnsi="Times New Roman" w:cs="Times New Roman"/>
+            <w:sz w:val="26"/>
+            <w:szCs w:val="26"/>
+            <w:lang w:val="en-US"/>
+          </w:rPr>
+          <w:t>https://www.geeksforgeeks.org/pygame-tutorial/</w:t>
+        </w:r>
+      </w:hyperlink>
+    </w:p>
+    <w:p>
+      <w:pPr>
+        <w:pStyle w:val="ListParagraph"/>
+        <w:numPr>
+          <w:ilvl w:val="0"/>
+          <w:numId w:val="10"/>
+        </w:numPr>
+        <w:rPr>
+          <w:rFonts w:ascii="Times New Roman" w:hAnsi="Times New Roman" w:cs="Times New Roman"/>
+          <w:sz w:val="26"/>
+          <w:szCs w:val="26"/>
+          <w:lang w:val="en-US"/>
+        </w:rPr>
+      </w:pPr>
+      <w:hyperlink r:id="rId19" w:history="1">
+        <w:r>
+          <w:rPr>
+            <w:rStyle w:val="Hyperlink"/>
+            <w:rFonts w:ascii="Times New Roman" w:hAnsi="Times New Roman" w:cs="Times New Roman"/>
+            <w:sz w:val="26"/>
+            <w:szCs w:val="26"/>
+            <w:lang w:val="en-US"/>
+          </w:rPr>
+          <w:t>https://en.wikipedia.org/wiki/Mean_squared_error?</w:t>
+        </w:r>
+      </w:hyperlink>
+      <w:r>
+        <w:rPr>
+          <w:rFonts w:ascii="Times New Roman" w:hAnsi="Times New Roman" w:cs="Times New Roman"/>
+          <w:sz w:val="26"/>
+          <w:szCs w:val="26"/>
+          <w:lang w:val="en-US"/>
+        </w:rPr>
+        <w:t xml:space="preserve"> </w:t>
+      </w:r>
+    </w:p>
+    <w:p>
+      <w:pPr>
+        <w:pStyle w:val="ListParagraph"/>
+        <w:numPr>
+          <w:ilvl w:val="0"/>
+          <w:numId w:val="10"/>
+        </w:numPr>
+        <w:rPr>
+          <w:rFonts w:ascii="Times New Roman" w:hAnsi="Times New Roman" w:cs="Times New Roman"/>
+          <w:sz w:val="26"/>
+          <w:szCs w:val="26"/>
+          <w:lang w:val="en-US"/>
+        </w:rPr>
+      </w:pPr>
+      <w:hyperlink r:id="rId20" w:history="1">
+        <w:r>
+          <w:rPr>
+            <w:rStyle w:val="Hyperlink"/>
+            <w:rFonts w:ascii="Times New Roman" w:hAnsi="Times New Roman" w:cs="Times New Roman"/>
+            <w:sz w:val="26"/>
+            <w:szCs w:val="26"/>
+            <w:lang w:val="en-US"/>
+          </w:rPr>
+          <w:t>https://machinelearningcoban.com/2016/12/28/linearregression/?</w:t>
+        </w:r>
+      </w:hyperlink>
+      <w:r>
+        <w:rPr>
+          <w:rFonts w:ascii="Times New Roman" w:hAnsi="Times New Roman" w:cs="Times New Roman"/>
+          <w:sz w:val="26"/>
+          <w:szCs w:val="26"/>
+          <w:lang w:val="en-US"/>
+        </w:rPr>
+        <w:t xml:space="preserve"> </w:t>
+      </w:r>
+    </w:p>
+    <w:p>
+      <w:pPr>
+        <w:pStyle w:val="ListParagraph"/>
         <w:rPr>
           <w:rFonts w:ascii="Times New Roman" w:hAnsi="Times New Roman" w:cs="Times New Roman"/>
           <w:sz w:val="26"/>
@@ -4474,7 +5789,6 @@
           <w:szCs w:val="32"/>
           <w:lang w:val="en-US"/>
         </w:rPr>
-        <w:lastRenderedPageBreak/>
         <w:t>PHỤ LỤC PHÂN C</w:t>
       </w:r>
       <w:r>
@@ -4529,6 +5843,7 @@
                 <w:szCs w:val="26"/>
                 <w:lang w:val="en-US"/>
               </w:rPr>
+              <w:lastRenderedPageBreak/>
               <w:t>STT</w:t>
             </w:r>
           </w:p>
@@ -4641,7 +5956,6 @@
           </w:tcPr>
           <w:p>
             <w:pPr>
-              <w:jc w:val="center"/>
               <w:rPr>
                 <w:rFonts w:ascii="Times New Roman" w:hAnsi="Times New Roman" w:cs="Times New Roman"/>
                 <w:sz w:val="26"/>
@@ -4649,6 +5963,118 @@
                 <w:lang w:val="en-US"/>
               </w:rPr>
             </w:pPr>
+            <w:r>
+              <w:rPr>
+                <w:rFonts w:ascii="Times New Roman" w:hAnsi="Times New Roman" w:cs="Times New Roman"/>
+                <w:sz w:val="26"/>
+                <w:szCs w:val="26"/>
+                <w:lang w:val="en-US"/>
+              </w:rPr>
+              <w:t xml:space="preserve">Lên ý tưởng về cách chơi. </w:t>
+            </w:r>
+          </w:p>
+          <w:p>
+            <w:pPr>
+              <w:rPr>
+                <w:rFonts w:ascii="Times New Roman" w:hAnsi="Times New Roman" w:cs="Times New Roman"/>
+                <w:sz w:val="26"/>
+                <w:szCs w:val="26"/>
+                <w:lang w:val="en-US"/>
+              </w:rPr>
+            </w:pPr>
+            <w:r>
+              <w:rPr>
+                <w:rFonts w:ascii="Times New Roman" w:hAnsi="Times New Roman" w:cs="Times New Roman"/>
+                <w:sz w:val="26"/>
+                <w:szCs w:val="26"/>
+                <w:lang w:val="en-US"/>
+              </w:rPr>
+              <w:t>Tạo các đối tượng nhân vật, kẻ thù, background, nút bấm</w:t>
+            </w:r>
+            <w:r>
+              <w:rPr>
+                <w:rFonts w:ascii="Times New Roman" w:hAnsi="Times New Roman" w:cs="Times New Roman"/>
+                <w:sz w:val="26"/>
+                <w:szCs w:val="26"/>
+                <w:lang w:val="en-US"/>
+              </w:rPr>
+              <w:t xml:space="preserve"> trong menu</w:t>
+            </w:r>
+            <w:r>
+              <w:rPr>
+                <w:rFonts w:ascii="Times New Roman" w:hAnsi="Times New Roman" w:cs="Times New Roman"/>
+                <w:sz w:val="26"/>
+                <w:szCs w:val="26"/>
+                <w:lang w:val="en-US"/>
+              </w:rPr>
+              <w:t xml:space="preserve">. </w:t>
+            </w:r>
+          </w:p>
+          <w:p>
+            <w:pPr>
+              <w:rPr>
+                <w:rFonts w:ascii="Times New Roman" w:hAnsi="Times New Roman" w:cs="Times New Roman"/>
+                <w:sz w:val="26"/>
+                <w:szCs w:val="26"/>
+                <w:lang w:val="en-US"/>
+              </w:rPr>
+            </w:pPr>
+            <w:r>
+              <w:rPr>
+                <w:rFonts w:ascii="Times New Roman" w:hAnsi="Times New Roman" w:cs="Times New Roman"/>
+                <w:sz w:val="26"/>
+                <w:szCs w:val="26"/>
+                <w:lang w:val="en-US"/>
+              </w:rPr>
+              <w:t>Tạo giao diện trò chơi, giao diện menu, giao diện cửa hàng, tạo sản phẩm trong cửa hàng</w:t>
+            </w:r>
+            <w:r>
+              <w:rPr>
+                <w:rFonts w:ascii="Times New Roman" w:hAnsi="Times New Roman" w:cs="Times New Roman"/>
+                <w:sz w:val="26"/>
+                <w:szCs w:val="26"/>
+                <w:lang w:val="en-US"/>
+              </w:rPr>
+              <w:t>.</w:t>
+            </w:r>
+          </w:p>
+          <w:p>
+            <w:pPr>
+              <w:rPr>
+                <w:rFonts w:ascii="Times New Roman" w:hAnsi="Times New Roman" w:cs="Times New Roman"/>
+                <w:sz w:val="26"/>
+                <w:szCs w:val="26"/>
+                <w:lang w:val="en-US"/>
+              </w:rPr>
+            </w:pPr>
+            <w:r>
+              <w:rPr>
+                <w:rFonts w:ascii="Times New Roman" w:hAnsi="Times New Roman" w:cs="Times New Roman"/>
+                <w:sz w:val="26"/>
+                <w:szCs w:val="26"/>
+                <w:lang w:val="en-US"/>
+              </w:rPr>
+              <w:t>Viết báo cáo.</w:t>
+            </w:r>
+          </w:p>
+          <w:p>
+            <w:pPr>
+              <w:rPr>
+                <w:rFonts w:ascii="Times New Roman" w:hAnsi="Times New Roman" w:cs="Times New Roman"/>
+                <w:sz w:val="26"/>
+                <w:szCs w:val="26"/>
+                <w:lang w:val="en-US"/>
+              </w:rPr>
+            </w:pPr>
+            <w:r>
+              <w:rPr>
+                <w:rFonts w:ascii="Times New Roman" w:hAnsi="Times New Roman" w:cs="Times New Roman"/>
+                <w:sz w:val="26"/>
+                <w:szCs w:val="26"/>
+                <w:lang w:val="en-US"/>
+              </w:rPr>
+              <w:t>Làm slide thuyết trình.</w:t>
+            </w:r>
           </w:p>
         </w:tc>
       </w:tr>
@@ -4709,7 +6135,6 @@
           </w:tcPr>
           <w:p>
             <w:pPr>
-              <w:jc w:val="center"/>
               <w:rPr>
                 <w:rFonts w:ascii="Times New Roman" w:hAnsi="Times New Roman" w:cs="Times New Roman"/>
                 <w:sz w:val="26"/>
@@ -4717,6 +6142,100 @@
                 <w:lang w:val="en-US"/>
               </w:rPr>
             </w:pPr>
+            <w:r>
+              <w:rPr>
+                <w:rFonts w:ascii="Times New Roman" w:hAnsi="Times New Roman" w:cs="Times New Roman"/>
+                <w:sz w:val="26"/>
+                <w:szCs w:val="26"/>
+                <w:lang w:val="en-US"/>
+              </w:rPr>
+              <w:t>Lên ý tưởng về cách chơi</w:t>
+            </w:r>
+          </w:p>
+          <w:p>
+            <w:pPr>
+              <w:rPr>
+                <w:rFonts w:ascii="Times New Roman" w:hAnsi="Times New Roman" w:cs="Times New Roman"/>
+                <w:sz w:val="26"/>
+                <w:szCs w:val="26"/>
+                <w:lang w:val="en-US"/>
+              </w:rPr>
+            </w:pPr>
+            <w:r>
+              <w:rPr>
+                <w:rFonts w:ascii="Times New Roman" w:hAnsi="Times New Roman" w:cs="Times New Roman"/>
+                <w:sz w:val="26"/>
+                <w:szCs w:val="26"/>
+                <w:lang w:val="en-US"/>
+              </w:rPr>
+              <w:t>Phân tích, xử lý và dự đoán hình vẽ đầu vào của người chơi.</w:t>
+            </w:r>
+          </w:p>
+          <w:p>
+            <w:pPr>
+              <w:rPr>
+                <w:rFonts w:ascii="Times New Roman" w:hAnsi="Times New Roman" w:cs="Times New Roman"/>
+                <w:sz w:val="26"/>
+                <w:szCs w:val="26"/>
+                <w:lang w:val="en-US"/>
+              </w:rPr>
+            </w:pPr>
+            <w:r>
+              <w:rPr>
+                <w:rFonts w:ascii="Times New Roman" w:hAnsi="Times New Roman" w:cs="Times New Roman"/>
+                <w:sz w:val="26"/>
+                <w:szCs w:val="26"/>
+                <w:lang w:val="en-US"/>
+              </w:rPr>
+              <w:t>Tạo giao diện menu, giao diện cửa hàng, thiết kế logic mua hàng và chọn sản phẩm.</w:t>
+            </w:r>
+          </w:p>
+          <w:p>
+            <w:pPr>
+              <w:rPr>
+                <w:rFonts w:ascii="Times New Roman" w:hAnsi="Times New Roman" w:cs="Times New Roman"/>
+                <w:sz w:val="26"/>
+                <w:szCs w:val="26"/>
+                <w:lang w:val="en-US"/>
+              </w:rPr>
+            </w:pPr>
+            <w:r>
+              <w:rPr>
+                <w:rFonts w:ascii="Times New Roman" w:hAnsi="Times New Roman" w:cs="Times New Roman"/>
+                <w:sz w:val="26"/>
+                <w:szCs w:val="26"/>
+                <w:lang w:val="en-US"/>
+              </w:rPr>
+              <w:t>Viết báo cáo.</w:t>
+            </w:r>
+          </w:p>
+          <w:p>
+            <w:pPr>
+              <w:rPr>
+                <w:rFonts w:ascii="Times New Roman" w:hAnsi="Times New Roman" w:cs="Times New Roman"/>
+                <w:sz w:val="26"/>
+                <w:szCs w:val="26"/>
+                <w:lang w:val="en-US"/>
+              </w:rPr>
+            </w:pPr>
+            <w:r>
+              <w:rPr>
+                <w:rFonts w:ascii="Times New Roman" w:hAnsi="Times New Roman" w:cs="Times New Roman"/>
+                <w:sz w:val="26"/>
+                <w:szCs w:val="26"/>
+                <w:lang w:val="en-US"/>
+              </w:rPr>
+              <w:t xml:space="preserve">Viết </w:t>
+            </w:r>
+            <w:r>
+              <w:rPr>
+                <w:rFonts w:ascii="Times New Roman" w:hAnsi="Times New Roman" w:cs="Times New Roman"/>
+                <w:sz w:val="26"/>
+                <w:szCs w:val="26"/>
+                <w:lang w:val="en-US"/>
+              </w:rPr>
+              <w:t>phiếu đăng kí đồ án.</w:t>
+            </w:r>
           </w:p>
         </w:tc>
       </w:tr>
@@ -4733,7 +6252,7 @@
       </w:pPr>
     </w:p>
     <w:sectPr>
-      <w:footerReference w:type="default" r:id="rId18"/>
+      <w:footerReference w:type="default" r:id="rId21"/>
       <w:pgSz w:w="12240" w:h="15840"/>
       <w:pgMar w:top="1440" w:right="1440" w:bottom="1440" w:left="1440" w:header="720" w:footer="720" w:gutter="0"/>
       <w:cols w:space="720"/>
@@ -6556,6 +8075,7 @@
   <w:style w:type="character" w:default="1" w:styleId="DefaultParagraphFont">
     <w:name w:val="Default Paragraph Font"/>
     <w:uiPriority w:val="1"/>
+    <w:semiHidden/>
     <w:unhideWhenUsed/>
   </w:style>
   <w:style w:type="table" w:default="1" w:styleId="TableNormal">
@@ -6757,6 +8277,71 @@
     <w:rPr>
       <w:color w:val="605E5C"/>
       <w:shd w:val="clear" w:color="auto" w:fill="E1DFDD"/>
+    </w:rPr>
+  </w:style>
+  <w:style w:type="paragraph" w:styleId="TOCHeading">
+    <w:name w:val="TOC Heading"/>
+    <w:basedOn w:val="Heading1"/>
+    <w:next w:val="Normal"/>
+    <w:uiPriority w:val="39"/>
+    <w:unhideWhenUsed/>
+    <w:qFormat/>
+    <w:rsid w:val="0083169F"/>
+    <w:pPr>
+      <w:outlineLvl w:val="9"/>
+    </w:pPr>
+    <w:rPr>
+      <w:lang w:val="en-US" w:eastAsia="en-US"/>
+    </w:rPr>
+  </w:style>
+  <w:style w:type="paragraph" w:styleId="TOC1">
+    <w:name w:val="toc 1"/>
+    <w:basedOn w:val="Normal"/>
+    <w:next w:val="Normal"/>
+    <w:autoRedefine/>
+    <w:uiPriority w:val="39"/>
+    <w:unhideWhenUsed/>
+    <w:rsid w:val="0083169F"/>
+    <w:pPr>
+      <w:spacing w:after="100"/>
+    </w:pPr>
+  </w:style>
+  <w:style w:type="paragraph" w:styleId="TOC2">
+    <w:name w:val="toc 2"/>
+    <w:basedOn w:val="Normal"/>
+    <w:next w:val="Normal"/>
+    <w:autoRedefine/>
+    <w:uiPriority w:val="39"/>
+    <w:unhideWhenUsed/>
+    <w:rsid w:val="0083169F"/>
+    <w:pPr>
+      <w:spacing w:after="100"/>
+      <w:ind w:left="220"/>
+    </w:pPr>
+  </w:style>
+  <w:style w:type="paragraph" w:styleId="TOC3">
+    <w:name w:val="toc 3"/>
+    <w:basedOn w:val="Normal"/>
+    <w:next w:val="Normal"/>
+    <w:autoRedefine/>
+    <w:uiPriority w:val="39"/>
+    <w:unhideWhenUsed/>
+    <w:rsid w:val="0083169F"/>
+    <w:pPr>
+      <w:spacing w:after="100"/>
+      <w:ind w:left="440"/>
+    </w:pPr>
+  </w:style>
+  <w:style w:type="character" w:styleId="FollowedHyperlink">
+    <w:name w:val="FollowedHyperlink"/>
+    <w:basedOn w:val="DefaultParagraphFont"/>
+    <w:uiPriority w:val="99"/>
+    <w:semiHidden/>
+    <w:unhideWhenUsed/>
+    <w:rsid w:val="00BE51FE"/>
+    <w:rPr>
+      <w:color w:val="954F72" w:themeColor="followedHyperlink"/>
+      <w:u w:val="single"/>
     </w:rPr>
   </w:style>
 </w:styles>

</xml_diff>